<commit_message>
Bao cao (con thieu)
</commit_message>
<xml_diff>
--- a/BaoCaoMau_2.docx
+++ b/BaoCaoMau_2.docx
@@ -4611,13 +4611,7 @@
             </w:r>
             <w:proofErr w:type="spellEnd"/>
             <w:r>
-              <w:t>,</w:t>
-            </w:r>
-            <w:r>
-              <w:t xml:space="preserve"> </w:t>
-            </w:r>
-            <w:r>
-              <w:t>…</w:t>
+              <w:t>, …</w:t>
             </w:r>
           </w:p>
         </w:tc>
@@ -6933,10 +6927,7 @@
             </w:r>
             <w:proofErr w:type="spellEnd"/>
             <w:r>
-              <w:t>,</w:t>
-            </w:r>
-            <w:r>
-              <w:t xml:space="preserve"> </w:t>
+              <w:t xml:space="preserve">, </w:t>
             </w:r>
             <w:proofErr w:type="spellStart"/>
             <w:r>
@@ -6987,10 +6978,7 @@
             </w:r>
             <w:proofErr w:type="spellEnd"/>
             <w:r>
-              <w:t>,</w:t>
-            </w:r>
-            <w:r>
-              <w:t xml:space="preserve"> </w:t>
+              <w:t xml:space="preserve">, </w:t>
             </w:r>
             <w:proofErr w:type="spellStart"/>
             <w:r>
@@ -7035,19 +7023,7 @@
           </w:tcPr>
           <w:p>
             <w:r>
-              <w:t>Insert,</w:t>
-            </w:r>
-            <w:r>
-              <w:t xml:space="preserve"> </w:t>
-            </w:r>
-            <w:r>
-              <w:t>delete,</w:t>
-            </w:r>
-            <w:r>
-              <w:t xml:space="preserve"> </w:t>
-            </w:r>
-            <w:r>
-              <w:t xml:space="preserve">update on </w:t>
+              <w:t xml:space="preserve">Insert, delete, update on </w:t>
             </w:r>
             <w:proofErr w:type="spellStart"/>
             <w:r>
@@ -7068,19 +7044,7 @@
             </w:r>
             <w:proofErr w:type="spellEnd"/>
             <w:r>
-              <w:t xml:space="preserve"> Insert,</w:t>
-            </w:r>
-            <w:r>
-              <w:t xml:space="preserve"> </w:t>
-            </w:r>
-            <w:r>
-              <w:t>delete,</w:t>
-            </w:r>
-            <w:r>
-              <w:t xml:space="preserve"> </w:t>
-            </w:r>
-            <w:r>
-              <w:t xml:space="preserve">update </w:t>
+              <w:t xml:space="preserve"> Insert, delete, update </w:t>
             </w:r>
             <w:proofErr w:type="spellStart"/>
             <w:r>
@@ -7350,10 +7314,7 @@
             </w:r>
             <w:proofErr w:type="spellEnd"/>
             <w:r>
-              <w:t>,</w:t>
-            </w:r>
-            <w:r>
-              <w:t xml:space="preserve"> </w:t>
+              <w:t xml:space="preserve">, </w:t>
             </w:r>
             <w:proofErr w:type="spellStart"/>
             <w:r>
@@ -7385,10 +7346,7 @@
             </w:r>
             <w:proofErr w:type="spellEnd"/>
             <w:r>
-              <w:t>,</w:t>
-            </w:r>
-            <w:r>
-              <w:t xml:space="preserve"> </w:t>
+              <w:t xml:space="preserve">, </w:t>
             </w:r>
             <w:proofErr w:type="spellStart"/>
             <w:r>
@@ -7432,19 +7390,7 @@
           </w:tcPr>
           <w:p>
             <w:r>
-              <w:t>Insert,</w:t>
-            </w:r>
-            <w:r>
-              <w:t xml:space="preserve"> </w:t>
-            </w:r>
-            <w:r>
-              <w:t>delete,</w:t>
-            </w:r>
-            <w:r>
-              <w:t xml:space="preserve"> </w:t>
-            </w:r>
-            <w:r>
-              <w:t xml:space="preserve">update on </w:t>
+              <w:t xml:space="preserve">Insert, delete, update on </w:t>
             </w:r>
             <w:proofErr w:type="spellStart"/>
             <w:r>
@@ -7471,19 +7417,7 @@
             </w:r>
             <w:proofErr w:type="spellEnd"/>
             <w:r>
-              <w:t xml:space="preserve"> Insert,</w:t>
-            </w:r>
-            <w:r>
-              <w:t xml:space="preserve"> </w:t>
-            </w:r>
-            <w:r>
-              <w:t>delete,</w:t>
-            </w:r>
-            <w:r>
-              <w:t xml:space="preserve"> </w:t>
-            </w:r>
-            <w:r>
-              <w:t xml:space="preserve">update </w:t>
+              <w:t xml:space="preserve"> Insert, delete, update </w:t>
             </w:r>
             <w:proofErr w:type="spellStart"/>
             <w:r>
@@ -7515,10 +7449,7 @@
             </w:r>
             <w:proofErr w:type="spellEnd"/>
             <w:r>
-              <w:t>,</w:t>
-            </w:r>
-            <w:r>
-              <w:t xml:space="preserve"> </w:t>
+              <w:t xml:space="preserve">, </w:t>
             </w:r>
             <w:proofErr w:type="spellStart"/>
             <w:r>
@@ -7526,10 +7457,7 @@
             </w:r>
             <w:proofErr w:type="spellEnd"/>
             <w:r>
-              <w:t>,</w:t>
-            </w:r>
-            <w:r>
-              <w:t xml:space="preserve"> </w:t>
+              <w:t xml:space="preserve">, </w:t>
             </w:r>
             <w:proofErr w:type="spellStart"/>
             <w:r>
@@ -8099,6 +8027,7 @@
             </w:r>
           </w:p>
           <w:p/>
+          <w:p/>
           <w:p>
             <w:r>
               <w:t>Begin Tran:</w:t>
@@ -8267,6 +8196,7 @@
           </w:p>
           <w:p/>
           <w:p/>
+          <w:p/>
           <w:p>
             <w:proofErr w:type="spellStart"/>
             <w:r>
@@ -8298,6 +8228,7 @@
               <w:t>T2:</w:t>
             </w:r>
           </w:p>
+          <w:p/>
           <w:p/>
           <w:p/>
           <w:p>
@@ -8406,35 +8337,174 @@
             <w:tcW w:w="3960" w:type="dxa"/>
             <w:shd w:val="clear" w:color="auto" w:fill="auto"/>
           </w:tcPr>
+          <w:p>
+            <w:r>
+              <w:t xml:space="preserve">T1: </w:t>
+            </w:r>
+          </w:p>
+          <w:p>
+            <w:r>
+              <w:t>Begin Tran:</w:t>
+            </w:r>
+          </w:p>
+          <w:p>
+            <w:proofErr w:type="spellStart"/>
+            <w:r>
+              <w:t>Th</w:t>
+            </w:r>
+            <w:r>
+              <w:t>ê</w:t>
+            </w:r>
+            <w:r>
+              <w:t>m</w:t>
+            </w:r>
+            <w:proofErr w:type="spellEnd"/>
+            <w:r>
+              <w:t xml:space="preserve"> 1 </w:t>
+            </w:r>
+            <w:proofErr w:type="spellStart"/>
+            <w:r>
+              <w:t>nhà</w:t>
+            </w:r>
+            <w:proofErr w:type="spellEnd"/>
+            <w:r>
+              <w:t xml:space="preserve"> </w:t>
+            </w:r>
+            <w:proofErr w:type="spellStart"/>
+            <w:r>
+              <w:t>vào</w:t>
+            </w:r>
+            <w:proofErr w:type="spellEnd"/>
+            <w:r>
+              <w:t xml:space="preserve"> </w:t>
+            </w:r>
+            <w:proofErr w:type="spellStart"/>
+            <w:r>
+              <w:t>bảng</w:t>
+            </w:r>
+            <w:proofErr w:type="spellEnd"/>
+            <w:r>
+              <w:t xml:space="preserve"> </w:t>
+            </w:r>
+            <w:proofErr w:type="spellStart"/>
+            <w:r>
+              <w:t>NhaBan</w:t>
+            </w:r>
+            <w:proofErr w:type="spellEnd"/>
+          </w:p>
+          <w:p>
+            <w:r>
+              <w:t>Wait for delay ‘00:00:05’</w:t>
+            </w:r>
+          </w:p>
           <w:p/>
+          <w:p/>
+          <w:p>
+            <w:proofErr w:type="spellStart"/>
+            <w:r>
+              <w:t>Rolback</w:t>
+            </w:r>
+            <w:proofErr w:type="spellEnd"/>
+          </w:p>
         </w:tc>
         <w:tc>
           <w:tcPr>
             <w:tcW w:w="1638" w:type="dxa"/>
             <w:shd w:val="clear" w:color="auto" w:fill="auto"/>
           </w:tcPr>
-          <w:p/>
+          <w:p>
+            <w:proofErr w:type="spellStart"/>
+            <w:r>
+              <w:t>ChuNha</w:t>
+            </w:r>
+            <w:proofErr w:type="spellEnd"/>
+          </w:p>
         </w:tc>
         <w:tc>
           <w:tcPr>
             <w:tcW w:w="3582" w:type="dxa"/>
             <w:shd w:val="clear" w:color="auto" w:fill="auto"/>
           </w:tcPr>
+          <w:p>
+            <w:r>
+              <w:t>T2:</w:t>
+            </w:r>
+          </w:p>
           <w:p/>
+          <w:p/>
+          <w:p>
+            <w:r>
+              <w:t>Begin Tran:</w:t>
+            </w:r>
+          </w:p>
+          <w:p>
+            <w:proofErr w:type="spellStart"/>
+            <w:r>
+              <w:t>Thêm</w:t>
+            </w:r>
+            <w:proofErr w:type="spellEnd"/>
+            <w:r>
+              <w:t xml:space="preserve"> </w:t>
+            </w:r>
+            <w:proofErr w:type="spellStart"/>
+            <w:r>
+              <w:t>nhà</w:t>
+            </w:r>
+            <w:proofErr w:type="spellEnd"/>
+            <w:r>
+              <w:t xml:space="preserve"> </w:t>
+            </w:r>
+            <w:proofErr w:type="spellStart"/>
+            <w:r>
+              <w:t>trên</w:t>
+            </w:r>
+            <w:proofErr w:type="spellEnd"/>
+            <w:r>
+              <w:t xml:space="preserve"> </w:t>
+            </w:r>
+            <w:proofErr w:type="spellStart"/>
+            <w:r>
+              <w:t>bảng</w:t>
+            </w:r>
+            <w:proofErr w:type="spellEnd"/>
+            <w:r>
+              <w:t xml:space="preserve"> </w:t>
+            </w:r>
+            <w:proofErr w:type="spellStart"/>
+            <w:r>
+              <w:t>NhaBan</w:t>
+            </w:r>
+            <w:proofErr w:type="spellEnd"/>
+          </w:p>
+          <w:p>
+            <w:r>
+              <w:t>Commit</w:t>
+            </w:r>
+          </w:p>
         </w:tc>
         <w:tc>
           <w:tcPr>
             <w:tcW w:w="1638" w:type="dxa"/>
             <w:shd w:val="clear" w:color="auto" w:fill="auto"/>
           </w:tcPr>
-          <w:p/>
+          <w:p>
+            <w:proofErr w:type="spellStart"/>
+            <w:r>
+              <w:t>ChuNha</w:t>
+            </w:r>
+            <w:proofErr w:type="spellEnd"/>
+          </w:p>
         </w:tc>
         <w:tc>
           <w:tcPr>
             <w:tcW w:w="2682" w:type="dxa"/>
             <w:shd w:val="clear" w:color="auto" w:fill="auto"/>
           </w:tcPr>
-          <w:p/>
+          <w:p>
+            <w:r>
+              <w:t>Lost Update</w:t>
+            </w:r>
+          </w:p>
         </w:tc>
       </w:tr>
       <w:tr>
@@ -8468,35 +8538,169 @@
             <w:tcW w:w="3960" w:type="dxa"/>
             <w:shd w:val="clear" w:color="auto" w:fill="auto"/>
           </w:tcPr>
+          <w:p>
+            <w:r>
+              <w:t xml:space="preserve">T1: </w:t>
+            </w:r>
+          </w:p>
+          <w:p>
+            <w:r>
+              <w:t>Begin Tran:</w:t>
+            </w:r>
+          </w:p>
+          <w:p>
+            <w:r>
+              <w:t>Update</w:t>
+            </w:r>
+            <w:r>
+              <w:t xml:space="preserve"> 1 </w:t>
+            </w:r>
+            <w:proofErr w:type="spellStart"/>
+            <w:r>
+              <w:t>nhà</w:t>
+            </w:r>
+            <w:proofErr w:type="spellEnd"/>
+            <w:r>
+              <w:t xml:space="preserve"> </w:t>
+            </w:r>
+            <w:r>
+              <w:t>ở</w:t>
+            </w:r>
+            <w:r>
+              <w:t xml:space="preserve"> </w:t>
+            </w:r>
+            <w:proofErr w:type="spellStart"/>
+            <w:r>
+              <w:t>bảng</w:t>
+            </w:r>
+            <w:proofErr w:type="spellEnd"/>
+            <w:r>
+              <w:t xml:space="preserve"> </w:t>
+            </w:r>
+            <w:proofErr w:type="spellStart"/>
+            <w:r>
+              <w:t>Nha</w:t>
+            </w:r>
+            <w:proofErr w:type="spellEnd"/>
+          </w:p>
+          <w:p>
+            <w:r>
+              <w:t>Wait for delay ‘00:00:05’</w:t>
+            </w:r>
+          </w:p>
           <w:p/>
+          <w:p/>
+          <w:p/>
+          <w:p>
+            <w:proofErr w:type="spellStart"/>
+            <w:r>
+              <w:t>Rolback</w:t>
+            </w:r>
+            <w:proofErr w:type="spellEnd"/>
+          </w:p>
         </w:tc>
         <w:tc>
           <w:tcPr>
             <w:tcW w:w="1638" w:type="dxa"/>
             <w:shd w:val="clear" w:color="auto" w:fill="auto"/>
           </w:tcPr>
-          <w:p/>
+          <w:p>
+            <w:proofErr w:type="spellStart"/>
+            <w:r>
+              <w:lastRenderedPageBreak/>
+              <w:t>ChuNha</w:t>
+            </w:r>
+            <w:proofErr w:type="spellEnd"/>
+          </w:p>
         </w:tc>
         <w:tc>
           <w:tcPr>
             <w:tcW w:w="3582" w:type="dxa"/>
             <w:shd w:val="clear" w:color="auto" w:fill="auto"/>
           </w:tcPr>
+          <w:p>
+            <w:r>
+              <w:t>T2:</w:t>
+            </w:r>
+          </w:p>
           <w:p/>
+          <w:p/>
+          <w:p/>
+          <w:p>
+            <w:r>
+              <w:t>Begin Tran:</w:t>
+            </w:r>
+          </w:p>
+          <w:p>
+            <w:proofErr w:type="spellStart"/>
+            <w:r>
+              <w:lastRenderedPageBreak/>
+              <w:t>Xem</w:t>
+            </w:r>
+            <w:proofErr w:type="spellEnd"/>
+            <w:r>
+              <w:t xml:space="preserve"> </w:t>
+            </w:r>
+            <w:proofErr w:type="spellStart"/>
+            <w:r>
+              <w:t>nhà</w:t>
+            </w:r>
+            <w:proofErr w:type="spellEnd"/>
+            <w:r>
+              <w:t xml:space="preserve"> </w:t>
+            </w:r>
+            <w:proofErr w:type="spellStart"/>
+            <w:r>
+              <w:t>trên</w:t>
+            </w:r>
+            <w:proofErr w:type="spellEnd"/>
+            <w:r>
+              <w:t xml:space="preserve"> </w:t>
+            </w:r>
+            <w:proofErr w:type="spellStart"/>
+            <w:r>
+              <w:t>bảng</w:t>
+            </w:r>
+            <w:proofErr w:type="spellEnd"/>
+            <w:r>
+              <w:t xml:space="preserve"> </w:t>
+            </w:r>
+            <w:proofErr w:type="spellStart"/>
+            <w:r>
+              <w:t>Nha</w:t>
+            </w:r>
+            <w:proofErr w:type="spellEnd"/>
+          </w:p>
+          <w:p>
+            <w:r>
+              <w:t>Commit</w:t>
+            </w:r>
+          </w:p>
         </w:tc>
         <w:tc>
           <w:tcPr>
             <w:tcW w:w="1638" w:type="dxa"/>
             <w:shd w:val="clear" w:color="auto" w:fill="auto"/>
           </w:tcPr>
-          <w:p/>
+          <w:p>
+            <w:r>
+              <w:lastRenderedPageBreak/>
+              <w:t>CEO</w:t>
+            </w:r>
+          </w:p>
         </w:tc>
         <w:tc>
           <w:tcPr>
             <w:tcW w:w="2682" w:type="dxa"/>
             <w:shd w:val="clear" w:color="auto" w:fill="auto"/>
           </w:tcPr>
-          <w:p/>
+          <w:p>
+            <w:proofErr w:type="spellStart"/>
+            <w:r>
+              <w:t>DirtyRead</w:t>
+            </w:r>
+            <w:proofErr w:type="spellEnd"/>
+          </w:p>
         </w:tc>
       </w:tr>
       <w:tr>
@@ -8531,34 +8735,204 @@
             <w:shd w:val="clear" w:color="auto" w:fill="auto"/>
           </w:tcPr>
           <w:p/>
+          <w:p/>
+          <w:p>
+            <w:r>
+              <w:t xml:space="preserve">Begin </w:t>
+            </w:r>
+            <w:proofErr w:type="spellStart"/>
+            <w:r>
+              <w:t>tran</w:t>
+            </w:r>
+            <w:proofErr w:type="spellEnd"/>
+            <w:r>
+              <w:t xml:space="preserve">: </w:t>
+            </w:r>
+          </w:p>
+          <w:p>
+            <w:r>
+              <w:t>Insert</w:t>
+            </w:r>
+            <w:r>
+              <w:t xml:space="preserve"> </w:t>
+            </w:r>
+            <w:proofErr w:type="spellStart"/>
+            <w:r>
+              <w:t>HopDong</w:t>
+            </w:r>
+            <w:proofErr w:type="spellEnd"/>
+          </w:p>
+          <w:p>
+            <w:r>
+              <w:t>Wait for delay ‘00:00:05’</w:t>
+            </w:r>
+          </w:p>
+          <w:p/>
+          <w:p/>
+          <w:p/>
+          <w:p>
+            <w:r>
+              <w:t>Commit</w:t>
+            </w:r>
+          </w:p>
         </w:tc>
         <w:tc>
           <w:tcPr>
             <w:tcW w:w="1638" w:type="dxa"/>
             <w:shd w:val="clear" w:color="auto" w:fill="auto"/>
           </w:tcPr>
-          <w:p/>
+          <w:p>
+            <w:proofErr w:type="spellStart"/>
+            <w:r>
+              <w:t>NhanVien</w:t>
+            </w:r>
+            <w:proofErr w:type="spellEnd"/>
+          </w:p>
         </w:tc>
         <w:tc>
           <w:tcPr>
             <w:tcW w:w="3582" w:type="dxa"/>
             <w:shd w:val="clear" w:color="auto" w:fill="auto"/>
           </w:tcPr>
+          <w:p>
+            <w:r>
+              <w:t xml:space="preserve">Begin </w:t>
+            </w:r>
+            <w:proofErr w:type="spellStart"/>
+            <w:r>
+              <w:t>tran</w:t>
+            </w:r>
+            <w:proofErr w:type="spellEnd"/>
+            <w:r>
+              <w:t>:</w:t>
+            </w:r>
+          </w:p>
+          <w:p>
+            <w:proofErr w:type="spellStart"/>
+            <w:r>
+              <w:t>Tìm</w:t>
+            </w:r>
+            <w:proofErr w:type="spellEnd"/>
+            <w:r>
+              <w:t xml:space="preserve"> </w:t>
+            </w:r>
+            <w:proofErr w:type="spellStart"/>
+            <w:r>
+              <w:t>hợp</w:t>
+            </w:r>
+            <w:proofErr w:type="spellEnd"/>
+            <w:r>
+              <w:t xml:space="preserve"> </w:t>
+            </w:r>
+            <w:proofErr w:type="spellStart"/>
+            <w:r>
+              <w:t>đồng</w:t>
+            </w:r>
+            <w:proofErr w:type="spellEnd"/>
+            <w:r>
+              <w:t xml:space="preserve"> </w:t>
+            </w:r>
+            <w:proofErr w:type="spellStart"/>
+            <w:r>
+              <w:t>trên</w:t>
+            </w:r>
+            <w:proofErr w:type="spellEnd"/>
+            <w:r>
+              <w:t xml:space="preserve"> </w:t>
+            </w:r>
+            <w:proofErr w:type="spellStart"/>
+            <w:r>
+              <w:t>bảng</w:t>
+            </w:r>
+            <w:proofErr w:type="spellEnd"/>
+            <w:r>
+              <w:t xml:space="preserve"> </w:t>
+            </w:r>
+            <w:proofErr w:type="spellStart"/>
+            <w:r>
+              <w:t>HopDong</w:t>
+            </w:r>
+            <w:proofErr w:type="spellEnd"/>
+          </w:p>
           <w:p/>
+          <w:p/>
+          <w:p>
+            <w:proofErr w:type="spellStart"/>
+            <w:r>
+              <w:t>Tìm</w:t>
+            </w:r>
+            <w:proofErr w:type="spellEnd"/>
+            <w:r>
+              <w:t xml:space="preserve"> </w:t>
+            </w:r>
+            <w:proofErr w:type="spellStart"/>
+            <w:r>
+              <w:t>hợp</w:t>
+            </w:r>
+            <w:proofErr w:type="spellEnd"/>
+            <w:r>
+              <w:t xml:space="preserve"> </w:t>
+            </w:r>
+            <w:proofErr w:type="spellStart"/>
+            <w:r>
+              <w:t>đồng</w:t>
+            </w:r>
+            <w:proofErr w:type="spellEnd"/>
+            <w:r>
+              <w:t xml:space="preserve"> </w:t>
+            </w:r>
+            <w:proofErr w:type="spellStart"/>
+            <w:r>
+              <w:t>trên</w:t>
+            </w:r>
+            <w:proofErr w:type="spellEnd"/>
+            <w:r>
+              <w:t xml:space="preserve"> </w:t>
+            </w:r>
+            <w:proofErr w:type="spellStart"/>
+            <w:r>
+              <w:t>bảng</w:t>
+            </w:r>
+            <w:proofErr w:type="spellEnd"/>
+            <w:r>
+              <w:t xml:space="preserve"> </w:t>
+            </w:r>
+            <w:proofErr w:type="spellStart"/>
+            <w:r>
+              <w:t>HopDong</w:t>
+            </w:r>
+            <w:proofErr w:type="spellEnd"/>
+          </w:p>
+          <w:p>
+            <w:r>
+              <w:t>C</w:t>
+            </w:r>
+            <w:r>
+              <w:t>ommit</w:t>
+            </w:r>
+          </w:p>
         </w:tc>
         <w:tc>
           <w:tcPr>
             <w:tcW w:w="1638" w:type="dxa"/>
             <w:shd w:val="clear" w:color="auto" w:fill="auto"/>
           </w:tcPr>
-          <w:p/>
+          <w:p>
+            <w:r>
+              <w:t>CEO</w:t>
+            </w:r>
+          </w:p>
         </w:tc>
         <w:tc>
           <w:tcPr>
             <w:tcW w:w="2682" w:type="dxa"/>
             <w:shd w:val="clear" w:color="auto" w:fill="auto"/>
           </w:tcPr>
-          <w:p/>
+          <w:p>
+            <w:r>
+              <w:t>Phantom</w:t>
+            </w:r>
+          </w:p>
         </w:tc>
       </w:tr>
       <w:tr>
@@ -8799,7 +9173,6 @@
           <w:p>
             <w:proofErr w:type="spellStart"/>
             <w:r>
-              <w:lastRenderedPageBreak/>
               <w:t>Tìm</w:t>
             </w:r>
             <w:proofErr w:type="spellEnd"/>
@@ -8900,7 +9273,7 @@
           </w:p>
           <w:p>
             <w:r>
-              <w:t>commit</w:t>
+              <w:t>Commit</w:t>
             </w:r>
           </w:p>
         </w:tc>
@@ -8912,7 +9285,6 @@
           <w:p>
             <w:proofErr w:type="spellStart"/>
             <w:r>
-              <w:lastRenderedPageBreak/>
               <w:t>NhanVien</w:t>
             </w:r>
             <w:proofErr w:type="spellEnd"/>
@@ -8995,7 +9367,6 @@
           <w:p>
             <w:proofErr w:type="spellStart"/>
             <w:r>
-              <w:lastRenderedPageBreak/>
               <w:t>NguoiThue</w:t>
             </w:r>
             <w:proofErr w:type="spellEnd"/>
@@ -9069,6 +9440,7 @@
           </w:p>
           <w:p>
             <w:r>
+              <w:lastRenderedPageBreak/>
               <w:t>Wait for delay ‘00:00:05’</w:t>
             </w:r>
           </w:p>
@@ -9095,7 +9467,7 @@
           </w:p>
           <w:p>
             <w:r>
-              <w:t>commit</w:t>
+              <w:t>Commit</w:t>
             </w:r>
           </w:p>
         </w:tc>
@@ -9107,6 +9479,7 @@
           <w:p>
             <w:proofErr w:type="spellStart"/>
             <w:r>
+              <w:lastRenderedPageBreak/>
               <w:t>NhanVien</w:t>
             </w:r>
             <w:proofErr w:type="spellEnd"/>
@@ -9196,6 +9569,7 @@
           <w:p>
             <w:proofErr w:type="spellStart"/>
             <w:r>
+              <w:lastRenderedPageBreak/>
               <w:t>NguoiThue</w:t>
             </w:r>
             <w:proofErr w:type="spellEnd"/>
@@ -9387,7 +9761,7 @@
           </w:p>
           <w:p>
             <w:r>
-              <w:t>commit</w:t>
+              <w:t>Commit</w:t>
             </w:r>
           </w:p>
         </w:tc>
@@ -9670,7 +10044,7 @@
           </w:p>
           <w:p>
             <w:r>
-              <w:t>commit</w:t>
+              <w:t>Commit</w:t>
             </w:r>
           </w:p>
         </w:tc>
@@ -9810,15 +10184,7 @@
                 <w:b/>
                 <w:bCs w:val="0"/>
               </w:rPr>
-              <w:lastRenderedPageBreak/>
-              <w:t>1</w:t>
-            </w:r>
-            <w:r>
-              <w:rPr>
-                <w:b/>
-                <w:bCs w:val="0"/>
-              </w:rPr>
-              <w:t>1</w:t>
+              <w:t>11</w:t>
             </w:r>
           </w:p>
         </w:tc>
@@ -9878,19 +10244,7 @@
           <w:p>
             <w:proofErr w:type="spellStart"/>
             <w:r>
-              <w:t>Q</w:t>
-            </w:r>
-            <w:r>
-              <w:t>uan</w:t>
-            </w:r>
-            <w:r>
-              <w:t>L</w:t>
-            </w:r>
-            <w:r>
-              <w:t>y</w:t>
-            </w:r>
-            <w:r>
-              <w:t>ChiNhanh</w:t>
+              <w:t>QuanLyChiNhanh</w:t>
             </w:r>
             <w:proofErr w:type="spellEnd"/>
           </w:p>
@@ -9983,14 +10337,7 @@
                 <w:b/>
                 <w:bCs w:val="0"/>
               </w:rPr>
-              <w:t>1</w:t>
-            </w:r>
-            <w:r>
-              <w:rPr>
-                <w:b/>
-                <w:bCs w:val="0"/>
-              </w:rPr>
-              <w:t>2</w:t>
+              <w:t>12</w:t>
             </w:r>
           </w:p>
         </w:tc>
@@ -10058,6 +10405,7 @@
           </w:tcPr>
           <w:p>
             <w:r>
+              <w:lastRenderedPageBreak/>
               <w:t>CEO</w:t>
             </w:r>
           </w:p>
@@ -10076,6 +10424,7 @@
           </w:p>
           <w:p>
             <w:r>
+              <w:lastRenderedPageBreak/>
               <w:t xml:space="preserve">Select </w:t>
             </w:r>
             <w:proofErr w:type="spellStart"/>
@@ -10106,19 +10455,8 @@
           <w:p>
             <w:proofErr w:type="spellStart"/>
             <w:r>
-              <w:t>Q</w:t>
-            </w:r>
-            <w:r>
-              <w:t>uan</w:t>
-            </w:r>
-            <w:r>
-              <w:t>L</w:t>
-            </w:r>
-            <w:r>
-              <w:t>y</w:t>
-            </w:r>
-            <w:r>
-              <w:t>ChiNhanh</w:t>
+              <w:lastRenderedPageBreak/>
+              <w:t>QuanLyChiNhanh</w:t>
             </w:r>
             <w:proofErr w:type="spellEnd"/>
           </w:p>
@@ -10157,14 +10495,7 @@
                 <w:b/>
                 <w:bCs w:val="0"/>
               </w:rPr>
-              <w:t>1</w:t>
-            </w:r>
-            <w:r>
-              <w:rPr>
-                <w:b/>
-                <w:bCs w:val="0"/>
-              </w:rPr>
-              <w:t>3</w:t>
+              <w:t>13</w:t>
             </w:r>
           </w:p>
         </w:tc>
@@ -10282,13 +10613,7 @@
           <w:p>
             <w:proofErr w:type="spellStart"/>
             <w:r>
-              <w:t>Nh</w:t>
-            </w:r>
-            <w:r>
-              <w:t>a</w:t>
-            </w:r>
-            <w:r>
-              <w:t>nVien</w:t>
+              <w:t>NhanVien</w:t>
             </w:r>
             <w:proofErr w:type="spellEnd"/>
           </w:p>
@@ -10327,14 +10652,7 @@
                 <w:b/>
                 <w:bCs w:val="0"/>
               </w:rPr>
-              <w:t>1</w:t>
-            </w:r>
-            <w:r>
-              <w:rPr>
-                <w:b/>
-                <w:bCs w:val="0"/>
-              </w:rPr>
-              <w:t>4</w:t>
+              <w:t>14</w:t>
             </w:r>
           </w:p>
         </w:tc>
@@ -10473,14 +10791,7 @@
                 <w:b/>
                 <w:bCs w:val="0"/>
               </w:rPr>
-              <w:t>1</w:t>
-            </w:r>
-            <w:r>
-              <w:rPr>
-                <w:b/>
-                <w:bCs w:val="0"/>
-              </w:rPr>
-              <w:t>5</w:t>
+              <w:t>15</w:t>
             </w:r>
           </w:p>
         </w:tc>
@@ -10537,40 +10848,6 @@
               <w:t xml:space="preserve"> Tran</w:t>
             </w:r>
           </w:p>
-          <w:p>
-            <w:r>
-              <w:t xml:space="preserve">Select </w:t>
-            </w:r>
-            <w:proofErr w:type="spellStart"/>
-            <w:r>
-              <w:t>Lương</w:t>
-            </w:r>
-            <w:proofErr w:type="spellEnd"/>
-            <w:r>
-              <w:t xml:space="preserve"> </w:t>
-            </w:r>
-            <w:proofErr w:type="spellStart"/>
-            <w:r>
-              <w:t>trong</w:t>
-            </w:r>
-            <w:proofErr w:type="spellEnd"/>
-            <w:r>
-              <w:t xml:space="preserve"> </w:t>
-            </w:r>
-            <w:proofErr w:type="spellStart"/>
-            <w:r>
-              <w:t>Nhân</w:t>
-            </w:r>
-            <w:proofErr w:type="spellEnd"/>
-            <w:r>
-              <w:t xml:space="preserve"> </w:t>
-            </w:r>
-            <w:proofErr w:type="spellStart"/>
-            <w:r>
-              <w:t>Viên</w:t>
-            </w:r>
-            <w:proofErr w:type="spellEnd"/>
-          </w:p>
         </w:tc>
         <w:tc>
           <w:tcPr>
@@ -10580,20 +10857,7 @@
           <w:p>
             <w:proofErr w:type="spellStart"/>
             <w:r>
-              <w:lastRenderedPageBreak/>
-              <w:t>Q</w:t>
-            </w:r>
-            <w:r>
-              <w:t>uan</w:t>
-            </w:r>
-            <w:r>
-              <w:t>L</w:t>
-            </w:r>
-            <w:r>
-              <w:t>y</w:t>
-            </w:r>
-            <w:r>
-              <w:t>ChiNhanh</w:t>
+              <w:t>QuanLyChiNhanh</w:t>
             </w:r>
             <w:proofErr w:type="spellEnd"/>
           </w:p>
@@ -10612,7 +10876,6 @@
           </w:p>
           <w:p>
             <w:r>
-              <w:lastRenderedPageBreak/>
               <w:t xml:space="preserve">Select </w:t>
             </w:r>
             <w:proofErr w:type="spellStart"/>
@@ -10659,7 +10922,6 @@
           <w:p>
             <w:proofErr w:type="spellStart"/>
             <w:r>
-              <w:lastRenderedPageBreak/>
               <w:t>Nhân</w:t>
             </w:r>
             <w:proofErr w:type="spellEnd"/>
@@ -10702,6 +10964,12 @@
                 <w:bCs w:val="0"/>
               </w:rPr>
             </w:pPr>
+            <w:r>
+              <w:rPr>
+                <w:b/>
+              </w:rPr>
+              <w:t>16</w:t>
+            </w:r>
           </w:p>
         </w:tc>
         <w:tc>
@@ -10709,35 +10977,298 @@
             <w:tcW w:w="3960" w:type="dxa"/>
             <w:shd w:val="clear" w:color="auto" w:fill="auto"/>
           </w:tcPr>
-          <w:p/>
+          <w:p>
+            <w:pPr>
+              <w:rPr>
+                <w:bCs w:val="0"/>
+              </w:rPr>
+            </w:pPr>
+            <w:r>
+              <w:t xml:space="preserve">T1: </w:t>
+            </w:r>
+          </w:p>
+          <w:p>
+            <w:pPr>
+              <w:rPr>
+                <w:bCs w:val="0"/>
+              </w:rPr>
+            </w:pPr>
+            <w:r>
+              <w:t>Begin Tran:</w:t>
+            </w:r>
+          </w:p>
+          <w:p>
+            <w:pPr>
+              <w:rPr>
+                <w:bCs w:val="0"/>
+              </w:rPr>
+            </w:pPr>
+            <w:r>
+              <w:t>S</w:t>
+            </w:r>
+            <w:r>
+              <w:t xml:space="preserve">elect </w:t>
+            </w:r>
+            <w:proofErr w:type="spellStart"/>
+            <w:r>
+              <w:t>người</w:t>
+            </w:r>
+            <w:proofErr w:type="spellEnd"/>
+            <w:r>
+              <w:t xml:space="preserve"> </w:t>
+            </w:r>
+            <w:proofErr w:type="spellStart"/>
+            <w:r>
+              <w:t>thuê</w:t>
+            </w:r>
+            <w:proofErr w:type="spellEnd"/>
+            <w:r>
+              <w:t xml:space="preserve"> </w:t>
+            </w:r>
+            <w:proofErr w:type="spellStart"/>
+            <w:r>
+              <w:t>trên</w:t>
+            </w:r>
+            <w:proofErr w:type="spellEnd"/>
+            <w:r>
+              <w:t xml:space="preserve"> </w:t>
+            </w:r>
+            <w:proofErr w:type="spellStart"/>
+            <w:r>
+              <w:t>bảng</w:t>
+            </w:r>
+            <w:proofErr w:type="spellEnd"/>
+            <w:r>
+              <w:t xml:space="preserve"> </w:t>
+            </w:r>
+            <w:proofErr w:type="spellStart"/>
+            <w:r>
+              <w:t>NguoiThue</w:t>
+            </w:r>
+            <w:proofErr w:type="spellEnd"/>
+          </w:p>
+          <w:p>
+            <w:pPr>
+              <w:rPr>
+                <w:bCs w:val="0"/>
+              </w:rPr>
+            </w:pPr>
+          </w:p>
+          <w:p>
+            <w:pPr>
+              <w:rPr>
+                <w:bCs w:val="0"/>
+              </w:rPr>
+            </w:pPr>
+          </w:p>
+          <w:p>
+            <w:pPr>
+              <w:rPr>
+                <w:bCs w:val="0"/>
+              </w:rPr>
+            </w:pPr>
+          </w:p>
+          <w:p>
+            <w:pPr>
+              <w:rPr>
+                <w:bCs w:val="0"/>
+              </w:rPr>
+            </w:pPr>
+          </w:p>
+          <w:p>
+            <w:pPr>
+              <w:rPr>
+                <w:bCs w:val="0"/>
+              </w:rPr>
+            </w:pPr>
+            <w:r>
+              <w:t>S</w:t>
+            </w:r>
+            <w:r>
+              <w:t xml:space="preserve">elect </w:t>
+            </w:r>
+            <w:proofErr w:type="spellStart"/>
+            <w:r>
+              <w:t>người</w:t>
+            </w:r>
+            <w:proofErr w:type="spellEnd"/>
+            <w:r>
+              <w:t xml:space="preserve"> </w:t>
+            </w:r>
+            <w:proofErr w:type="spellStart"/>
+            <w:r>
+              <w:t>thuê</w:t>
+            </w:r>
+            <w:proofErr w:type="spellEnd"/>
+            <w:r>
+              <w:t xml:space="preserve"> </w:t>
+            </w:r>
+            <w:proofErr w:type="spellStart"/>
+            <w:r>
+              <w:t>trên</w:t>
+            </w:r>
+            <w:proofErr w:type="spellEnd"/>
+            <w:r>
+              <w:t xml:space="preserve"> </w:t>
+            </w:r>
+            <w:proofErr w:type="spellStart"/>
+            <w:r>
+              <w:t>bảng</w:t>
+            </w:r>
+            <w:proofErr w:type="spellEnd"/>
+            <w:r>
+              <w:t xml:space="preserve"> </w:t>
+            </w:r>
+            <w:proofErr w:type="spellStart"/>
+            <w:r>
+              <w:t>NguoiThue</w:t>
+            </w:r>
+            <w:proofErr w:type="spellEnd"/>
+          </w:p>
+          <w:p>
+            <w:r>
+              <w:t>Commit</w:t>
+            </w:r>
+          </w:p>
         </w:tc>
         <w:tc>
           <w:tcPr>
             <w:tcW w:w="1638" w:type="dxa"/>
             <w:shd w:val="clear" w:color="auto" w:fill="auto"/>
           </w:tcPr>
-          <w:p/>
+          <w:p>
+            <w:proofErr w:type="spellStart"/>
+            <w:r>
+              <w:lastRenderedPageBreak/>
+              <w:t>ChuNha</w:t>
+            </w:r>
+            <w:proofErr w:type="spellEnd"/>
+          </w:p>
         </w:tc>
         <w:tc>
           <w:tcPr>
             <w:tcW w:w="3582" w:type="dxa"/>
             <w:shd w:val="clear" w:color="auto" w:fill="auto"/>
           </w:tcPr>
-          <w:p/>
+          <w:p>
+            <w:pPr>
+              <w:rPr>
+                <w:bCs w:val="0"/>
+              </w:rPr>
+            </w:pPr>
+            <w:r>
+              <w:t xml:space="preserve">T2: </w:t>
+            </w:r>
+          </w:p>
+          <w:p>
+            <w:pPr>
+              <w:rPr>
+                <w:bCs w:val="0"/>
+              </w:rPr>
+            </w:pPr>
+          </w:p>
+          <w:p>
+            <w:pPr>
+              <w:rPr>
+                <w:bCs w:val="0"/>
+              </w:rPr>
+            </w:pPr>
+          </w:p>
+          <w:p>
+            <w:pPr>
+              <w:rPr>
+                <w:bCs w:val="0"/>
+              </w:rPr>
+            </w:pPr>
+          </w:p>
+          <w:p>
+            <w:pPr>
+              <w:rPr>
+                <w:bCs w:val="0"/>
+              </w:rPr>
+            </w:pPr>
+            <w:r>
+              <w:t>Begin Tran:</w:t>
+            </w:r>
+          </w:p>
+          <w:p>
+            <w:pPr>
+              <w:rPr>
+                <w:bCs w:val="0"/>
+              </w:rPr>
+            </w:pPr>
+            <w:r>
+              <w:t xml:space="preserve">Update </w:t>
+            </w:r>
+            <w:proofErr w:type="spellStart"/>
+            <w:r>
+              <w:t>người</w:t>
+            </w:r>
+            <w:proofErr w:type="spellEnd"/>
+            <w:r>
+              <w:t xml:space="preserve"> </w:t>
+            </w:r>
+            <w:proofErr w:type="spellStart"/>
+            <w:r>
+              <w:t>thuê</w:t>
+            </w:r>
+            <w:proofErr w:type="spellEnd"/>
+            <w:r>
+              <w:t xml:space="preserve"> </w:t>
+            </w:r>
+            <w:proofErr w:type="spellStart"/>
+            <w:r>
+              <w:t>trên</w:t>
+            </w:r>
+            <w:proofErr w:type="spellEnd"/>
+            <w:r>
+              <w:t xml:space="preserve"> </w:t>
+            </w:r>
+            <w:proofErr w:type="spellStart"/>
+            <w:r>
+              <w:t>bảng</w:t>
+            </w:r>
+            <w:proofErr w:type="spellEnd"/>
+            <w:r>
+              <w:t xml:space="preserve"> </w:t>
+            </w:r>
+            <w:proofErr w:type="spellStart"/>
+            <w:r>
+              <w:t>NguoiThue</w:t>
+            </w:r>
+            <w:proofErr w:type="spellEnd"/>
+          </w:p>
+          <w:p>
+            <w:r>
+              <w:lastRenderedPageBreak/>
+              <w:t>Commit</w:t>
+            </w:r>
+          </w:p>
         </w:tc>
         <w:tc>
           <w:tcPr>
             <w:tcW w:w="1638" w:type="dxa"/>
             <w:shd w:val="clear" w:color="auto" w:fill="auto"/>
           </w:tcPr>
-          <w:p/>
+          <w:p>
+            <w:proofErr w:type="spellStart"/>
+            <w:r>
+              <w:lastRenderedPageBreak/>
+              <w:t>NguoiThue</w:t>
+            </w:r>
+            <w:proofErr w:type="spellEnd"/>
+          </w:p>
         </w:tc>
         <w:tc>
           <w:tcPr>
             <w:tcW w:w="2682" w:type="dxa"/>
             <w:shd w:val="clear" w:color="auto" w:fill="auto"/>
           </w:tcPr>
-          <w:p/>
+          <w:p>
+            <w:r>
+              <w:t>Unrepeatable read</w:t>
+            </w:r>
+          </w:p>
         </w:tc>
       </w:tr>
       <w:tr>
@@ -10757,6 +11288,12 @@
                 <w:bCs w:val="0"/>
               </w:rPr>
             </w:pPr>
+            <w:r>
+              <w:rPr>
+                <w:b/>
+              </w:rPr>
+              <w:t>17</w:t>
+            </w:r>
           </w:p>
         </w:tc>
         <w:tc>
@@ -10764,35 +11301,1310 @@
             <w:tcW w:w="3960" w:type="dxa"/>
             <w:shd w:val="clear" w:color="auto" w:fill="auto"/>
           </w:tcPr>
+          <w:p>
+            <w:pPr>
+              <w:rPr>
+                <w:bCs w:val="0"/>
+              </w:rPr>
+            </w:pPr>
+            <w:r>
+              <w:t xml:space="preserve">T1: </w:t>
+            </w:r>
+          </w:p>
+          <w:p>
+            <w:pPr>
+              <w:rPr>
+                <w:bCs w:val="0"/>
+              </w:rPr>
+            </w:pPr>
+            <w:r>
+              <w:t>Begin Tran:</w:t>
+            </w:r>
+          </w:p>
+          <w:p>
+            <w:pPr>
+              <w:rPr>
+                <w:bCs w:val="0"/>
+              </w:rPr>
+            </w:pPr>
+            <w:proofErr w:type="spellStart"/>
+            <w:r>
+              <w:t>Tìm</w:t>
+            </w:r>
+            <w:proofErr w:type="spellEnd"/>
+            <w:r>
+              <w:t xml:space="preserve"> </w:t>
+            </w:r>
+            <w:proofErr w:type="spellStart"/>
+            <w:r>
+              <w:t>nhà</w:t>
+            </w:r>
+            <w:proofErr w:type="spellEnd"/>
+            <w:r>
+              <w:t xml:space="preserve"> </w:t>
+            </w:r>
+            <w:proofErr w:type="spellStart"/>
+            <w:r>
+              <w:t>trên</w:t>
+            </w:r>
+            <w:proofErr w:type="spellEnd"/>
+            <w:r>
+              <w:t xml:space="preserve"> </w:t>
+            </w:r>
+            <w:proofErr w:type="spellStart"/>
+            <w:r>
+              <w:t>bảng</w:t>
+            </w:r>
+            <w:proofErr w:type="spellEnd"/>
+            <w:r>
+              <w:t xml:space="preserve"> </w:t>
+            </w:r>
+            <w:proofErr w:type="spellStart"/>
+            <w:r>
+              <w:t>NhaThue</w:t>
+            </w:r>
+            <w:proofErr w:type="spellEnd"/>
+            <w:r>
+              <w:t xml:space="preserve"> (</w:t>
+            </w:r>
+            <w:proofErr w:type="spellStart"/>
+            <w:r>
+              <w:t>NhaBan</w:t>
+            </w:r>
+            <w:proofErr w:type="spellEnd"/>
+            <w:r>
+              <w:t>)</w:t>
+            </w:r>
+          </w:p>
+          <w:p>
+            <w:pPr>
+              <w:rPr>
+                <w:bCs w:val="0"/>
+              </w:rPr>
+            </w:pPr>
+          </w:p>
+          <w:p>
+            <w:pPr>
+              <w:rPr>
+                <w:bCs w:val="0"/>
+              </w:rPr>
+            </w:pPr>
+          </w:p>
           <w:p/>
+          <w:p/>
+          <w:p>
+            <w:pPr>
+              <w:rPr>
+                <w:bCs w:val="0"/>
+              </w:rPr>
+            </w:pPr>
+            <w:r>
+              <w:t xml:space="preserve">Delete </w:t>
+            </w:r>
+            <w:proofErr w:type="spellStart"/>
+            <w:r>
+              <w:t>nhà</w:t>
+            </w:r>
+            <w:proofErr w:type="spellEnd"/>
+            <w:r>
+              <w:t xml:space="preserve"> </w:t>
+            </w:r>
+            <w:proofErr w:type="spellStart"/>
+            <w:r>
+              <w:t>trên</w:t>
+            </w:r>
+            <w:proofErr w:type="spellEnd"/>
+            <w:r>
+              <w:t xml:space="preserve"> </w:t>
+            </w:r>
+            <w:proofErr w:type="spellStart"/>
+            <w:r>
+              <w:t>bảng</w:t>
+            </w:r>
+            <w:proofErr w:type="spellEnd"/>
+            <w:r>
+              <w:t xml:space="preserve"> </w:t>
+            </w:r>
+            <w:proofErr w:type="spellStart"/>
+            <w:r>
+              <w:t>NhaThue</w:t>
+            </w:r>
+            <w:proofErr w:type="spellEnd"/>
+            <w:r>
+              <w:t xml:space="preserve"> (</w:t>
+            </w:r>
+            <w:proofErr w:type="spellStart"/>
+            <w:r>
+              <w:t>NhaBan</w:t>
+            </w:r>
+            <w:proofErr w:type="spellEnd"/>
+            <w:r>
+              <w:t>)</w:t>
+            </w:r>
+          </w:p>
+          <w:p>
+            <w:r>
+              <w:t>Commit</w:t>
+            </w:r>
+          </w:p>
         </w:tc>
         <w:tc>
           <w:tcPr>
             <w:tcW w:w="1638" w:type="dxa"/>
             <w:shd w:val="clear" w:color="auto" w:fill="auto"/>
           </w:tcPr>
-          <w:p/>
+          <w:p>
+            <w:proofErr w:type="spellStart"/>
+            <w:r>
+              <w:t>ChuNha</w:t>
+            </w:r>
+            <w:proofErr w:type="spellEnd"/>
+          </w:p>
         </w:tc>
         <w:tc>
           <w:tcPr>
             <w:tcW w:w="3582" w:type="dxa"/>
             <w:shd w:val="clear" w:color="auto" w:fill="auto"/>
           </w:tcPr>
+          <w:p>
+            <w:pPr>
+              <w:rPr>
+                <w:bCs w:val="0"/>
+              </w:rPr>
+            </w:pPr>
+            <w:r>
+              <w:t xml:space="preserve">T2: </w:t>
+            </w:r>
+          </w:p>
+          <w:p>
+            <w:pPr>
+              <w:rPr>
+                <w:bCs w:val="0"/>
+              </w:rPr>
+            </w:pPr>
+          </w:p>
           <w:p/>
+          <w:p/>
+          <w:p>
+            <w:pPr>
+              <w:rPr>
+                <w:bCs w:val="0"/>
+              </w:rPr>
+            </w:pPr>
+            <w:r>
+              <w:t>Begin Tran:</w:t>
+            </w:r>
+          </w:p>
+          <w:p>
+            <w:pPr>
+              <w:rPr>
+                <w:bCs w:val="0"/>
+              </w:rPr>
+            </w:pPr>
+            <w:proofErr w:type="spellStart"/>
+            <w:r>
+              <w:t>Tìm</w:t>
+            </w:r>
+            <w:proofErr w:type="spellEnd"/>
+            <w:r>
+              <w:t xml:space="preserve"> </w:t>
+            </w:r>
+            <w:proofErr w:type="spellStart"/>
+            <w:r>
+              <w:t>nhà</w:t>
+            </w:r>
+            <w:proofErr w:type="spellEnd"/>
+            <w:r>
+              <w:t xml:space="preserve"> </w:t>
+            </w:r>
+            <w:proofErr w:type="spellStart"/>
+            <w:r>
+              <w:t>trên</w:t>
+            </w:r>
+            <w:proofErr w:type="spellEnd"/>
+            <w:r>
+              <w:t xml:space="preserve"> </w:t>
+            </w:r>
+            <w:proofErr w:type="spellStart"/>
+            <w:r>
+              <w:t>bảng</w:t>
+            </w:r>
+            <w:proofErr w:type="spellEnd"/>
+            <w:r>
+              <w:t xml:space="preserve"> </w:t>
+            </w:r>
+            <w:proofErr w:type="spellStart"/>
+            <w:r>
+              <w:t>NhaThue</w:t>
+            </w:r>
+            <w:proofErr w:type="spellEnd"/>
+            <w:r>
+              <w:t xml:space="preserve"> (</w:t>
+            </w:r>
+            <w:proofErr w:type="spellStart"/>
+            <w:r>
+              <w:t>NhaBan</w:t>
+            </w:r>
+            <w:proofErr w:type="spellEnd"/>
+            <w:r>
+              <w:t>)</w:t>
+            </w:r>
+          </w:p>
+          <w:p>
+            <w:pPr>
+              <w:rPr>
+                <w:bCs w:val="0"/>
+              </w:rPr>
+            </w:pPr>
+          </w:p>
+          <w:p>
+            <w:pPr>
+              <w:rPr>
+                <w:bCs w:val="0"/>
+              </w:rPr>
+            </w:pPr>
+          </w:p>
+          <w:p>
+            <w:pPr>
+              <w:rPr>
+                <w:bCs w:val="0"/>
+              </w:rPr>
+            </w:pPr>
+          </w:p>
+          <w:p>
+            <w:pPr>
+              <w:rPr>
+                <w:bCs w:val="0"/>
+              </w:rPr>
+            </w:pPr>
+          </w:p>
+          <w:p>
+            <w:pPr>
+              <w:rPr>
+                <w:bCs w:val="0"/>
+              </w:rPr>
+            </w:pPr>
+            <w:r>
+              <w:t xml:space="preserve">Insert </w:t>
+            </w:r>
+            <w:proofErr w:type="spellStart"/>
+            <w:r>
+              <w:t>nhà</w:t>
+            </w:r>
+            <w:proofErr w:type="spellEnd"/>
+            <w:r>
+              <w:t xml:space="preserve"> </w:t>
+            </w:r>
+            <w:proofErr w:type="spellStart"/>
+            <w:r>
+              <w:t>thuê</w:t>
+            </w:r>
+            <w:proofErr w:type="spellEnd"/>
+            <w:r>
+              <w:t xml:space="preserve"> </w:t>
+            </w:r>
+            <w:proofErr w:type="spellStart"/>
+            <w:r>
+              <w:t>trên</w:t>
+            </w:r>
+            <w:proofErr w:type="spellEnd"/>
+            <w:r>
+              <w:t xml:space="preserve"> </w:t>
+            </w:r>
+            <w:proofErr w:type="spellStart"/>
+            <w:r>
+              <w:t>bảng</w:t>
+            </w:r>
+            <w:proofErr w:type="spellEnd"/>
+            <w:r>
+              <w:t xml:space="preserve"> </w:t>
+            </w:r>
+            <w:proofErr w:type="spellStart"/>
+            <w:r>
+              <w:t>NhaThue</w:t>
+            </w:r>
+            <w:proofErr w:type="spellEnd"/>
+            <w:r>
+              <w:t xml:space="preserve"> (</w:t>
+            </w:r>
+            <w:proofErr w:type="spellStart"/>
+            <w:r>
+              <w:t>NhaBan</w:t>
+            </w:r>
+            <w:proofErr w:type="spellEnd"/>
+            <w:r>
+              <w:t>)</w:t>
+            </w:r>
+          </w:p>
+          <w:p>
+            <w:r>
+              <w:t>Commit</w:t>
+            </w:r>
+          </w:p>
         </w:tc>
         <w:tc>
           <w:tcPr>
             <w:tcW w:w="1638" w:type="dxa"/>
             <w:shd w:val="clear" w:color="auto" w:fill="auto"/>
           </w:tcPr>
-          <w:p/>
+          <w:p>
+            <w:proofErr w:type="spellStart"/>
+            <w:r>
+              <w:t>ChuNha</w:t>
+            </w:r>
+            <w:proofErr w:type="spellEnd"/>
+          </w:p>
         </w:tc>
         <w:tc>
           <w:tcPr>
             <w:tcW w:w="2682" w:type="dxa"/>
             <w:shd w:val="clear" w:color="auto" w:fill="auto"/>
           </w:tcPr>
-          <w:p/>
+          <w:p>
+            <w:r>
+              <w:t>Lost Update</w:t>
+            </w:r>
+          </w:p>
+        </w:tc>
+      </w:tr>
+      <w:tr>
+        <w:tblPrEx>
+          <w:jc w:val="left"/>
+        </w:tblPrEx>
+        <w:tc>
+          <w:tcPr>
+            <w:tcW w:w="787" w:type="dxa"/>
+          </w:tcPr>
+          <w:p>
+            <w:pPr>
+              <w:jc w:val="center"/>
+              <w:rPr>
+                <w:b/>
+              </w:rPr>
+            </w:pPr>
+            <w:r>
+              <w:rPr>
+                <w:b/>
+              </w:rPr>
+              <w:t>18</w:t>
+            </w:r>
+          </w:p>
+        </w:tc>
+        <w:tc>
+          <w:tcPr>
+            <w:tcW w:w="3960" w:type="dxa"/>
+          </w:tcPr>
+          <w:p>
+            <w:pPr>
+              <w:rPr>
+                <w:bCs w:val="0"/>
+              </w:rPr>
+            </w:pPr>
+            <w:r>
+              <w:t xml:space="preserve">T1: </w:t>
+            </w:r>
+          </w:p>
+          <w:p>
+            <w:pPr>
+              <w:rPr>
+                <w:bCs w:val="0"/>
+              </w:rPr>
+            </w:pPr>
+            <w:r>
+              <w:t>Begin Tran:</w:t>
+            </w:r>
+          </w:p>
+          <w:p>
+            <w:pPr>
+              <w:rPr>
+                <w:bCs w:val="0"/>
+              </w:rPr>
+            </w:pPr>
+            <w:proofErr w:type="spellStart"/>
+            <w:r>
+              <w:t>Tìm</w:t>
+            </w:r>
+            <w:proofErr w:type="spellEnd"/>
+            <w:r>
+              <w:t xml:space="preserve"> </w:t>
+            </w:r>
+            <w:proofErr w:type="spellStart"/>
+            <w:r>
+              <w:t>nhà</w:t>
+            </w:r>
+            <w:proofErr w:type="spellEnd"/>
+            <w:r>
+              <w:t xml:space="preserve"> </w:t>
+            </w:r>
+            <w:proofErr w:type="spellStart"/>
+            <w:r>
+              <w:t>trên</w:t>
+            </w:r>
+            <w:proofErr w:type="spellEnd"/>
+            <w:r>
+              <w:t xml:space="preserve"> </w:t>
+            </w:r>
+            <w:proofErr w:type="spellStart"/>
+            <w:r>
+              <w:t>bảng</w:t>
+            </w:r>
+            <w:proofErr w:type="spellEnd"/>
+            <w:r>
+              <w:t xml:space="preserve"> </w:t>
+            </w:r>
+            <w:proofErr w:type="spellStart"/>
+            <w:r>
+              <w:t>NhaBan</w:t>
+            </w:r>
+            <w:proofErr w:type="spellEnd"/>
+          </w:p>
+          <w:p>
+            <w:pPr>
+              <w:rPr>
+                <w:bCs w:val="0"/>
+              </w:rPr>
+            </w:pPr>
+          </w:p>
+          <w:p>
+            <w:pPr>
+              <w:rPr>
+                <w:bCs w:val="0"/>
+              </w:rPr>
+            </w:pPr>
+          </w:p>
+          <w:p>
+            <w:pPr>
+              <w:rPr>
+                <w:bCs w:val="0"/>
+              </w:rPr>
+            </w:pPr>
+          </w:p>
+          <w:p>
+            <w:pPr>
+              <w:rPr>
+                <w:bCs w:val="0"/>
+              </w:rPr>
+            </w:pPr>
+            <w:proofErr w:type="spellStart"/>
+            <w:r>
+              <w:t>Tìm</w:t>
+            </w:r>
+            <w:proofErr w:type="spellEnd"/>
+            <w:r>
+              <w:t xml:space="preserve"> </w:t>
+            </w:r>
+            <w:proofErr w:type="spellStart"/>
+            <w:r>
+              <w:t>nhà</w:t>
+            </w:r>
+            <w:proofErr w:type="spellEnd"/>
+            <w:r>
+              <w:t xml:space="preserve"> </w:t>
+            </w:r>
+            <w:proofErr w:type="spellStart"/>
+            <w:r>
+              <w:t>trên</w:t>
+            </w:r>
+            <w:proofErr w:type="spellEnd"/>
+            <w:r>
+              <w:t xml:space="preserve"> </w:t>
+            </w:r>
+            <w:proofErr w:type="spellStart"/>
+            <w:r>
+              <w:t>bảng</w:t>
+            </w:r>
+            <w:proofErr w:type="spellEnd"/>
+            <w:r>
+              <w:t xml:space="preserve"> </w:t>
+            </w:r>
+            <w:proofErr w:type="spellStart"/>
+            <w:r>
+              <w:t>NhaBan</w:t>
+            </w:r>
+            <w:proofErr w:type="spellEnd"/>
+          </w:p>
+          <w:p>
+            <w:pPr>
+              <w:rPr>
+                <w:bCs w:val="0"/>
+              </w:rPr>
+            </w:pPr>
+            <w:r>
+              <w:t>Commit</w:t>
+            </w:r>
+          </w:p>
+        </w:tc>
+        <w:tc>
+          <w:tcPr>
+            <w:tcW w:w="1638" w:type="dxa"/>
+          </w:tcPr>
+          <w:p>
+            <w:pPr>
+              <w:jc w:val="center"/>
+              <w:rPr>
+                <w:bCs w:val="0"/>
+              </w:rPr>
+            </w:pPr>
+            <w:proofErr w:type="spellStart"/>
+            <w:r>
+              <w:t>NguoiThue</w:t>
+            </w:r>
+            <w:proofErr w:type="spellEnd"/>
+          </w:p>
+        </w:tc>
+        <w:tc>
+          <w:tcPr>
+            <w:tcW w:w="3582" w:type="dxa"/>
+          </w:tcPr>
+          <w:p>
+            <w:pPr>
+              <w:rPr>
+                <w:bCs w:val="0"/>
+              </w:rPr>
+            </w:pPr>
+            <w:r>
+              <w:t>T2:</w:t>
+            </w:r>
+          </w:p>
+          <w:p>
+            <w:pPr>
+              <w:rPr>
+                <w:bCs w:val="0"/>
+              </w:rPr>
+            </w:pPr>
+          </w:p>
+          <w:p>
+            <w:pPr>
+              <w:rPr>
+                <w:bCs w:val="0"/>
+              </w:rPr>
+            </w:pPr>
+          </w:p>
+          <w:p>
+            <w:pPr>
+              <w:rPr>
+                <w:bCs w:val="0"/>
+              </w:rPr>
+            </w:pPr>
+            <w:r>
+              <w:t>Begin Tran:</w:t>
+            </w:r>
+          </w:p>
+          <w:p>
+            <w:pPr>
+              <w:rPr>
+                <w:bCs w:val="0"/>
+              </w:rPr>
+            </w:pPr>
+            <w:r>
+              <w:t xml:space="preserve">Update 1 </w:t>
+            </w:r>
+            <w:proofErr w:type="spellStart"/>
+            <w:r>
+              <w:t>nhà</w:t>
+            </w:r>
+            <w:proofErr w:type="spellEnd"/>
+            <w:r>
+              <w:t xml:space="preserve"> </w:t>
+            </w:r>
+            <w:proofErr w:type="spellStart"/>
+            <w:r>
+              <w:t>vào</w:t>
+            </w:r>
+            <w:proofErr w:type="spellEnd"/>
+            <w:r>
+              <w:t xml:space="preserve"> </w:t>
+            </w:r>
+            <w:proofErr w:type="spellStart"/>
+            <w:r>
+              <w:t>bảng</w:t>
+            </w:r>
+            <w:proofErr w:type="spellEnd"/>
+            <w:r>
+              <w:t xml:space="preserve"> </w:t>
+            </w:r>
+            <w:proofErr w:type="spellStart"/>
+            <w:r>
+              <w:t>NhaBan</w:t>
+            </w:r>
+            <w:proofErr w:type="spellEnd"/>
+          </w:p>
+          <w:p>
+            <w:pPr>
+              <w:rPr>
+                <w:bCs w:val="0"/>
+              </w:rPr>
+            </w:pPr>
+            <w:r>
+              <w:t>Commit</w:t>
+            </w:r>
+          </w:p>
+        </w:tc>
+        <w:tc>
+          <w:tcPr>
+            <w:tcW w:w="1638" w:type="dxa"/>
+          </w:tcPr>
+          <w:p>
+            <w:pPr>
+              <w:jc w:val="center"/>
+              <w:rPr>
+                <w:bCs w:val="0"/>
+              </w:rPr>
+            </w:pPr>
+            <w:proofErr w:type="spellStart"/>
+            <w:r>
+              <w:t>ChuNha</w:t>
+            </w:r>
+            <w:proofErr w:type="spellEnd"/>
+          </w:p>
+        </w:tc>
+        <w:tc>
+          <w:tcPr>
+            <w:tcW w:w="2682" w:type="dxa"/>
+          </w:tcPr>
+          <w:p>
+            <w:pPr>
+              <w:jc w:val="center"/>
+              <w:rPr>
+                <w:bCs w:val="0"/>
+              </w:rPr>
+            </w:pPr>
+            <w:r>
+              <w:t>Unrepeatable read</w:t>
+            </w:r>
+          </w:p>
+        </w:tc>
+      </w:tr>
+      <w:tr>
+        <w:tblPrEx>
+          <w:jc w:val="left"/>
+        </w:tblPrEx>
+        <w:tc>
+          <w:tcPr>
+            <w:tcW w:w="787" w:type="dxa"/>
+          </w:tcPr>
+          <w:p>
+            <w:pPr>
+              <w:jc w:val="center"/>
+              <w:rPr>
+                <w:b/>
+              </w:rPr>
+            </w:pPr>
+            <w:r>
+              <w:rPr>
+                <w:b/>
+              </w:rPr>
+              <w:t>19</w:t>
+            </w:r>
+          </w:p>
+        </w:tc>
+        <w:tc>
+          <w:tcPr>
+            <w:tcW w:w="3960" w:type="dxa"/>
+          </w:tcPr>
+          <w:p>
+            <w:pPr>
+              <w:rPr>
+                <w:bCs w:val="0"/>
+              </w:rPr>
+            </w:pPr>
+            <w:r>
+              <w:t xml:space="preserve">T1: </w:t>
+            </w:r>
+          </w:p>
+          <w:p>
+            <w:pPr>
+              <w:rPr>
+                <w:bCs w:val="0"/>
+              </w:rPr>
+            </w:pPr>
+            <w:r>
+              <w:t>Begin Tran:</w:t>
+            </w:r>
+          </w:p>
+          <w:p>
+            <w:pPr>
+              <w:rPr>
+                <w:bCs w:val="0"/>
+              </w:rPr>
+            </w:pPr>
+            <w:proofErr w:type="spellStart"/>
+            <w:r>
+              <w:t>Tìm</w:t>
+            </w:r>
+            <w:proofErr w:type="spellEnd"/>
+            <w:r>
+              <w:t xml:space="preserve"> </w:t>
+            </w:r>
+            <w:proofErr w:type="spellStart"/>
+            <w:r>
+              <w:t>nhà</w:t>
+            </w:r>
+            <w:proofErr w:type="spellEnd"/>
+            <w:r>
+              <w:t xml:space="preserve"> </w:t>
+            </w:r>
+            <w:proofErr w:type="spellStart"/>
+            <w:r>
+              <w:t>trên</w:t>
+            </w:r>
+            <w:proofErr w:type="spellEnd"/>
+            <w:r>
+              <w:t xml:space="preserve"> </w:t>
+            </w:r>
+            <w:proofErr w:type="spellStart"/>
+            <w:r>
+              <w:t>bảng</w:t>
+            </w:r>
+            <w:proofErr w:type="spellEnd"/>
+            <w:r>
+              <w:t xml:space="preserve"> </w:t>
+            </w:r>
+            <w:proofErr w:type="spellStart"/>
+            <w:r>
+              <w:t>NhaThue</w:t>
+            </w:r>
+            <w:proofErr w:type="spellEnd"/>
+            <w:r>
+              <w:t xml:space="preserve"> (</w:t>
+            </w:r>
+            <w:proofErr w:type="spellStart"/>
+            <w:r>
+              <w:t>NhaBan</w:t>
+            </w:r>
+            <w:proofErr w:type="spellEnd"/>
+            <w:r>
+              <w:t>)</w:t>
+            </w:r>
+          </w:p>
+          <w:p>
+            <w:pPr>
+              <w:rPr>
+                <w:bCs w:val="0"/>
+              </w:rPr>
+            </w:pPr>
+          </w:p>
+          <w:p>
+            <w:pPr>
+              <w:rPr>
+                <w:bCs w:val="0"/>
+              </w:rPr>
+            </w:pPr>
+          </w:p>
+          <w:p>
+            <w:pPr>
+              <w:rPr>
+                <w:bCs w:val="0"/>
+              </w:rPr>
+            </w:pPr>
+            <w:proofErr w:type="spellStart"/>
+            <w:r>
+              <w:t>Tìm</w:t>
+            </w:r>
+            <w:proofErr w:type="spellEnd"/>
+            <w:r>
+              <w:t xml:space="preserve"> </w:t>
+            </w:r>
+            <w:proofErr w:type="spellStart"/>
+            <w:r>
+              <w:t>nhà</w:t>
+            </w:r>
+            <w:proofErr w:type="spellEnd"/>
+            <w:r>
+              <w:t xml:space="preserve"> </w:t>
+            </w:r>
+            <w:proofErr w:type="spellStart"/>
+            <w:r>
+              <w:t>trên</w:t>
+            </w:r>
+            <w:proofErr w:type="spellEnd"/>
+            <w:r>
+              <w:t xml:space="preserve"> </w:t>
+            </w:r>
+            <w:proofErr w:type="spellStart"/>
+            <w:r>
+              <w:t>bảng</w:t>
+            </w:r>
+            <w:proofErr w:type="spellEnd"/>
+            <w:r>
+              <w:t xml:space="preserve"> </w:t>
+            </w:r>
+            <w:proofErr w:type="spellStart"/>
+            <w:r>
+              <w:t>NhaThue</w:t>
+            </w:r>
+            <w:proofErr w:type="spellEnd"/>
+            <w:r>
+              <w:t xml:space="preserve"> (</w:t>
+            </w:r>
+            <w:proofErr w:type="spellStart"/>
+            <w:r>
+              <w:t>NhaBan</w:t>
+            </w:r>
+            <w:proofErr w:type="spellEnd"/>
+            <w:r>
+              <w:t>)</w:t>
+            </w:r>
+          </w:p>
+          <w:p>
+            <w:pPr>
+              <w:rPr>
+                <w:bCs w:val="0"/>
+              </w:rPr>
+            </w:pPr>
+            <w:r>
+              <w:t>Commit</w:t>
+            </w:r>
+          </w:p>
+        </w:tc>
+        <w:tc>
+          <w:tcPr>
+            <w:tcW w:w="1638" w:type="dxa"/>
+          </w:tcPr>
+          <w:p>
+            <w:pPr>
+              <w:jc w:val="center"/>
+              <w:rPr>
+                <w:bCs w:val="0"/>
+              </w:rPr>
+            </w:pPr>
+            <w:proofErr w:type="spellStart"/>
+            <w:r>
+              <w:lastRenderedPageBreak/>
+              <w:t>NguoiThue</w:t>
+            </w:r>
+            <w:proofErr w:type="spellEnd"/>
+          </w:p>
+        </w:tc>
+        <w:tc>
+          <w:tcPr>
+            <w:tcW w:w="3582" w:type="dxa"/>
+          </w:tcPr>
+          <w:p>
+            <w:pPr>
+              <w:rPr>
+                <w:bCs w:val="0"/>
+              </w:rPr>
+            </w:pPr>
+            <w:r>
+              <w:t>T2:</w:t>
+            </w:r>
+          </w:p>
+          <w:p>
+            <w:pPr>
+              <w:rPr>
+                <w:bCs w:val="0"/>
+              </w:rPr>
+            </w:pPr>
+          </w:p>
+          <w:p>
+            <w:pPr>
+              <w:rPr>
+                <w:bCs w:val="0"/>
+              </w:rPr>
+            </w:pPr>
+          </w:p>
+          <w:p>
+            <w:pPr>
+              <w:rPr>
+                <w:bCs w:val="0"/>
+              </w:rPr>
+            </w:pPr>
+            <w:r>
+              <w:t>Begin Tran:</w:t>
+            </w:r>
+          </w:p>
+          <w:p>
+            <w:pPr>
+              <w:rPr>
+                <w:bCs w:val="0"/>
+              </w:rPr>
+            </w:pPr>
+            <w:proofErr w:type="spellStart"/>
+            <w:r>
+              <w:lastRenderedPageBreak/>
+              <w:t>Xóa</w:t>
+            </w:r>
+            <w:proofErr w:type="spellEnd"/>
+            <w:r>
+              <w:t xml:space="preserve"> 1 </w:t>
+            </w:r>
+            <w:proofErr w:type="spellStart"/>
+            <w:r>
+              <w:t>nhà</w:t>
+            </w:r>
+            <w:proofErr w:type="spellEnd"/>
+            <w:r>
+              <w:t xml:space="preserve"> </w:t>
+            </w:r>
+            <w:proofErr w:type="spellStart"/>
+            <w:r>
+              <w:t>vào</w:t>
+            </w:r>
+            <w:proofErr w:type="spellEnd"/>
+            <w:r>
+              <w:t xml:space="preserve"> </w:t>
+            </w:r>
+            <w:proofErr w:type="spellStart"/>
+            <w:r>
+              <w:t>bảng</w:t>
+            </w:r>
+            <w:proofErr w:type="spellEnd"/>
+            <w:r>
+              <w:t xml:space="preserve"> </w:t>
+            </w:r>
+            <w:proofErr w:type="spellStart"/>
+            <w:r>
+              <w:t>NhaThue</w:t>
+            </w:r>
+            <w:proofErr w:type="spellEnd"/>
+            <w:r>
+              <w:t xml:space="preserve"> (</w:t>
+            </w:r>
+            <w:proofErr w:type="spellStart"/>
+            <w:r>
+              <w:t>NhaBan</w:t>
+            </w:r>
+            <w:proofErr w:type="spellEnd"/>
+            <w:r>
+              <w:t>)</w:t>
+            </w:r>
+          </w:p>
+          <w:p>
+            <w:pPr>
+              <w:rPr>
+                <w:bCs w:val="0"/>
+              </w:rPr>
+            </w:pPr>
+            <w:r>
+              <w:t>Commit</w:t>
+            </w:r>
+          </w:p>
+        </w:tc>
+        <w:tc>
+          <w:tcPr>
+            <w:tcW w:w="1638" w:type="dxa"/>
+          </w:tcPr>
+          <w:p>
+            <w:pPr>
+              <w:jc w:val="center"/>
+              <w:rPr>
+                <w:bCs w:val="0"/>
+              </w:rPr>
+            </w:pPr>
+            <w:proofErr w:type="spellStart"/>
+            <w:r>
+              <w:lastRenderedPageBreak/>
+              <w:t>ChuNha</w:t>
+            </w:r>
+            <w:proofErr w:type="spellEnd"/>
+          </w:p>
+        </w:tc>
+        <w:tc>
+          <w:tcPr>
+            <w:tcW w:w="2682" w:type="dxa"/>
+          </w:tcPr>
+          <w:p>
+            <w:pPr>
+              <w:jc w:val="center"/>
+              <w:rPr>
+                <w:bCs w:val="0"/>
+              </w:rPr>
+            </w:pPr>
+            <w:r>
+              <w:t>Unrepeatable read</w:t>
+            </w:r>
+          </w:p>
+        </w:tc>
+      </w:tr>
+      <w:tr>
+        <w:tblPrEx>
+          <w:jc w:val="left"/>
+        </w:tblPrEx>
+        <w:tc>
+          <w:tcPr>
+            <w:tcW w:w="787" w:type="dxa"/>
+          </w:tcPr>
+          <w:p>
+            <w:pPr>
+              <w:jc w:val="center"/>
+              <w:rPr>
+                <w:b/>
+              </w:rPr>
+            </w:pPr>
+            <w:r>
+              <w:rPr>
+                <w:b/>
+              </w:rPr>
+              <w:t>20</w:t>
+            </w:r>
+          </w:p>
+        </w:tc>
+        <w:tc>
+          <w:tcPr>
+            <w:tcW w:w="3960" w:type="dxa"/>
+          </w:tcPr>
+          <w:p>
+            <w:pPr>
+              <w:rPr>
+                <w:bCs w:val="0"/>
+              </w:rPr>
+            </w:pPr>
+            <w:r>
+              <w:t xml:space="preserve">T1: </w:t>
+            </w:r>
+          </w:p>
+          <w:p>
+            <w:pPr>
+              <w:rPr>
+                <w:bCs w:val="0"/>
+              </w:rPr>
+            </w:pPr>
+            <w:r>
+              <w:t>Begin Tran:</w:t>
+            </w:r>
+          </w:p>
+          <w:p>
+            <w:pPr>
+              <w:rPr>
+                <w:bCs w:val="0"/>
+              </w:rPr>
+            </w:pPr>
+            <w:r>
+              <w:t xml:space="preserve">Update </w:t>
+            </w:r>
+            <w:proofErr w:type="spellStart"/>
+            <w:r>
+              <w:t>nhà</w:t>
+            </w:r>
+            <w:proofErr w:type="spellEnd"/>
+            <w:r>
+              <w:t xml:space="preserve"> </w:t>
+            </w:r>
+            <w:proofErr w:type="spellStart"/>
+            <w:r>
+              <w:t>trên</w:t>
+            </w:r>
+            <w:proofErr w:type="spellEnd"/>
+            <w:r>
+              <w:t xml:space="preserve"> </w:t>
+            </w:r>
+            <w:proofErr w:type="spellStart"/>
+            <w:r>
+              <w:t>bảng</w:t>
+            </w:r>
+            <w:proofErr w:type="spellEnd"/>
+            <w:r>
+              <w:t xml:space="preserve"> </w:t>
+            </w:r>
+            <w:proofErr w:type="spellStart"/>
+            <w:r>
+              <w:t>NhaThue</w:t>
+            </w:r>
+            <w:proofErr w:type="spellEnd"/>
+            <w:r>
+              <w:t xml:space="preserve"> (</w:t>
+            </w:r>
+            <w:proofErr w:type="spellStart"/>
+            <w:r>
+              <w:t>NhaBan</w:t>
+            </w:r>
+            <w:proofErr w:type="spellEnd"/>
+            <w:r>
+              <w:t>)</w:t>
+            </w:r>
+          </w:p>
+          <w:p>
+            <w:pPr>
+              <w:rPr>
+                <w:bCs w:val="0"/>
+              </w:rPr>
+            </w:pPr>
+          </w:p>
+          <w:p>
+            <w:pPr>
+              <w:rPr>
+                <w:bCs w:val="0"/>
+              </w:rPr>
+            </w:pPr>
+          </w:p>
+          <w:p>
+            <w:pPr>
+              <w:rPr>
+                <w:bCs w:val="0"/>
+              </w:rPr>
+            </w:pPr>
+            <w:r>
+              <w:t>If(</w:t>
+            </w:r>
+            <w:proofErr w:type="spellStart"/>
+            <w:r>
+              <w:t>lỗi</w:t>
+            </w:r>
+            <w:proofErr w:type="spellEnd"/>
+            <w:r>
+              <w:t>) rollback</w:t>
+            </w:r>
+          </w:p>
+          <w:p>
+            <w:pPr>
+              <w:rPr>
+                <w:bCs w:val="0"/>
+              </w:rPr>
+            </w:pPr>
+            <w:r>
+              <w:t>Commit</w:t>
+            </w:r>
+          </w:p>
+        </w:tc>
+        <w:tc>
+          <w:tcPr>
+            <w:tcW w:w="1638" w:type="dxa"/>
+          </w:tcPr>
+          <w:p>
+            <w:pPr>
+              <w:jc w:val="center"/>
+              <w:rPr>
+                <w:bCs w:val="0"/>
+              </w:rPr>
+            </w:pPr>
+            <w:proofErr w:type="spellStart"/>
+            <w:r>
+              <w:t>ChuNha</w:t>
+            </w:r>
+            <w:proofErr w:type="spellEnd"/>
+          </w:p>
+        </w:tc>
+        <w:tc>
+          <w:tcPr>
+            <w:tcW w:w="3582" w:type="dxa"/>
+          </w:tcPr>
+          <w:p>
+            <w:pPr>
+              <w:rPr>
+                <w:bCs w:val="0"/>
+              </w:rPr>
+            </w:pPr>
+            <w:r>
+              <w:t xml:space="preserve">T2: </w:t>
+            </w:r>
+          </w:p>
+          <w:p>
+            <w:pPr>
+              <w:rPr>
+                <w:bCs w:val="0"/>
+              </w:rPr>
+            </w:pPr>
+          </w:p>
+          <w:p>
+            <w:pPr>
+              <w:rPr>
+                <w:bCs w:val="0"/>
+              </w:rPr>
+            </w:pPr>
+            <w:r>
+              <w:t>Begin Tran:</w:t>
+            </w:r>
+          </w:p>
+          <w:p>
+            <w:pPr>
+              <w:rPr>
+                <w:bCs w:val="0"/>
+              </w:rPr>
+            </w:pPr>
+            <w:proofErr w:type="spellStart"/>
+            <w:r>
+              <w:t>Tìm</w:t>
+            </w:r>
+            <w:proofErr w:type="spellEnd"/>
+            <w:r>
+              <w:t xml:space="preserve"> </w:t>
+            </w:r>
+            <w:proofErr w:type="spellStart"/>
+            <w:r>
+              <w:t>nhà</w:t>
+            </w:r>
+            <w:proofErr w:type="spellEnd"/>
+            <w:r>
+              <w:t xml:space="preserve"> </w:t>
+            </w:r>
+            <w:proofErr w:type="spellStart"/>
+            <w:r>
+              <w:t>trên</w:t>
+            </w:r>
+            <w:proofErr w:type="spellEnd"/>
+            <w:r>
+              <w:t xml:space="preserve"> </w:t>
+            </w:r>
+            <w:proofErr w:type="spellStart"/>
+            <w:r>
+              <w:t>bảng</w:t>
+            </w:r>
+            <w:proofErr w:type="spellEnd"/>
+            <w:r>
+              <w:t xml:space="preserve"> </w:t>
+            </w:r>
+            <w:proofErr w:type="spellStart"/>
+            <w:r>
+              <w:t>NhaThue</w:t>
+            </w:r>
+            <w:proofErr w:type="spellEnd"/>
+            <w:r>
+              <w:t xml:space="preserve"> (</w:t>
+            </w:r>
+            <w:proofErr w:type="spellStart"/>
+            <w:r>
+              <w:t>NhaBan</w:t>
+            </w:r>
+            <w:proofErr w:type="spellEnd"/>
+            <w:r>
+              <w:t>)</w:t>
+            </w:r>
+          </w:p>
+          <w:p>
+            <w:pPr>
+              <w:rPr>
+                <w:bCs w:val="0"/>
+              </w:rPr>
+            </w:pPr>
+            <w:r>
+              <w:t>Commit</w:t>
+            </w:r>
+          </w:p>
+        </w:tc>
+        <w:tc>
+          <w:tcPr>
+            <w:tcW w:w="1638" w:type="dxa"/>
+          </w:tcPr>
+          <w:p>
+            <w:pPr>
+              <w:jc w:val="center"/>
+              <w:rPr>
+                <w:bCs w:val="0"/>
+              </w:rPr>
+            </w:pPr>
+            <w:proofErr w:type="spellStart"/>
+            <w:r>
+              <w:t>NguoiThue</w:t>
+            </w:r>
+            <w:proofErr w:type="spellEnd"/>
+          </w:p>
+        </w:tc>
+        <w:tc>
+          <w:tcPr>
+            <w:tcW w:w="2682" w:type="dxa"/>
+          </w:tcPr>
+          <w:p>
+            <w:pPr>
+              <w:jc w:val="center"/>
+              <w:rPr>
+                <w:bCs w:val="0"/>
+              </w:rPr>
+            </w:pPr>
+            <w:r>
+              <w:t>Dirty Read</w:t>
+            </w:r>
+          </w:p>
         </w:tc>
       </w:tr>
       <w:tr>
@@ -11070,116 +12882,6 @@
           <w:p/>
         </w:tc>
       </w:tr>
-      <w:tr>
-        <w:trPr>
-          <w:jc w:val="center"/>
-        </w:trPr>
-        <w:tc>
-          <w:tcPr>
-            <w:tcW w:w="787" w:type="dxa"/>
-            <w:shd w:val="clear" w:color="auto" w:fill="auto"/>
-          </w:tcPr>
-          <w:p>
-            <w:pPr>
-              <w:jc w:val="center"/>
-              <w:rPr>
-                <w:b/>
-                <w:bCs w:val="0"/>
-              </w:rPr>
-            </w:pPr>
-          </w:p>
-        </w:tc>
-        <w:tc>
-          <w:tcPr>
-            <w:tcW w:w="3960" w:type="dxa"/>
-            <w:shd w:val="clear" w:color="auto" w:fill="auto"/>
-          </w:tcPr>
-          <w:p/>
-        </w:tc>
-        <w:tc>
-          <w:tcPr>
-            <w:tcW w:w="1638" w:type="dxa"/>
-            <w:shd w:val="clear" w:color="auto" w:fill="auto"/>
-          </w:tcPr>
-          <w:p/>
-        </w:tc>
-        <w:tc>
-          <w:tcPr>
-            <w:tcW w:w="3582" w:type="dxa"/>
-            <w:shd w:val="clear" w:color="auto" w:fill="auto"/>
-          </w:tcPr>
-          <w:p/>
-        </w:tc>
-        <w:tc>
-          <w:tcPr>
-            <w:tcW w:w="1638" w:type="dxa"/>
-            <w:shd w:val="clear" w:color="auto" w:fill="auto"/>
-          </w:tcPr>
-          <w:p/>
-        </w:tc>
-        <w:tc>
-          <w:tcPr>
-            <w:tcW w:w="2682" w:type="dxa"/>
-            <w:shd w:val="clear" w:color="auto" w:fill="auto"/>
-          </w:tcPr>
-          <w:p/>
-        </w:tc>
-      </w:tr>
-      <w:tr>
-        <w:trPr>
-          <w:jc w:val="center"/>
-        </w:trPr>
-        <w:tc>
-          <w:tcPr>
-            <w:tcW w:w="787" w:type="dxa"/>
-            <w:shd w:val="clear" w:color="auto" w:fill="auto"/>
-          </w:tcPr>
-          <w:p>
-            <w:pPr>
-              <w:jc w:val="center"/>
-              <w:rPr>
-                <w:b/>
-                <w:bCs w:val="0"/>
-              </w:rPr>
-            </w:pPr>
-          </w:p>
-        </w:tc>
-        <w:tc>
-          <w:tcPr>
-            <w:tcW w:w="3960" w:type="dxa"/>
-            <w:shd w:val="clear" w:color="auto" w:fill="auto"/>
-          </w:tcPr>
-          <w:p/>
-        </w:tc>
-        <w:tc>
-          <w:tcPr>
-            <w:tcW w:w="1638" w:type="dxa"/>
-            <w:shd w:val="clear" w:color="auto" w:fill="auto"/>
-          </w:tcPr>
-          <w:p/>
-        </w:tc>
-        <w:tc>
-          <w:tcPr>
-            <w:tcW w:w="3582" w:type="dxa"/>
-            <w:shd w:val="clear" w:color="auto" w:fill="auto"/>
-          </w:tcPr>
-          <w:p/>
-        </w:tc>
-        <w:tc>
-          <w:tcPr>
-            <w:tcW w:w="1638" w:type="dxa"/>
-            <w:shd w:val="clear" w:color="auto" w:fill="auto"/>
-          </w:tcPr>
-          <w:p/>
-        </w:tc>
-        <w:tc>
-          <w:tcPr>
-            <w:tcW w:w="2682" w:type="dxa"/>
-            <w:shd w:val="clear" w:color="auto" w:fill="auto"/>
-          </w:tcPr>
-          <w:p/>
-        </w:tc>
-      </w:tr>
     </w:tbl>
     <w:p>
       <w:pPr>
@@ -11191,6 +12893,7 @@
       </w:pPr>
       <w:proofErr w:type="spellStart"/>
       <w:r>
+        <w:lastRenderedPageBreak/>
         <w:t>Thiết</w:t>
       </w:r>
       <w:proofErr w:type="spellEnd"/>
@@ -11243,6 +12946,133 @@
           <w:numId w:val="21"/>
         </w:numPr>
       </w:pPr>
+      <w:r>
+        <w:rPr>
+          <w:noProof/>
+        </w:rPr>
+        <w:drawing>
+          <wp:anchor distT="0" distB="0" distL="114300" distR="114300" simplePos="0" relativeHeight="251663360" behindDoc="1" locked="0" layoutInCell="1" allowOverlap="1" wp14:anchorId="17FB6A83" wp14:editId="182F896D">
+            <wp:simplePos x="0" y="0"/>
+            <wp:positionH relativeFrom="margin">
+              <wp:posOffset>3740150</wp:posOffset>
+            </wp:positionH>
+            <wp:positionV relativeFrom="margin">
+              <wp:posOffset>458470</wp:posOffset>
+            </wp:positionV>
+            <wp:extent cx="4692650" cy="3790950"/>
+            <wp:effectExtent l="0" t="0" r="0" b="0"/>
+            <wp:wrapNone/>
+            <wp:docPr id="5" name="Hình ảnh 5"/>
+            <wp:cNvGraphicFramePr>
+              <a:graphicFrameLocks xmlns:a="http://schemas.openxmlformats.org/drawingml/2006/main" noChangeAspect="1"/>
+            </wp:cNvGraphicFramePr>
+            <a:graphic xmlns:a="http://schemas.openxmlformats.org/drawingml/2006/main">
+              <a:graphicData uri="http://schemas.openxmlformats.org/drawingml/2006/picture">
+                <pic:pic xmlns:pic="http://schemas.openxmlformats.org/drawingml/2006/picture">
+                  <pic:nvPicPr>
+                    <pic:cNvPr id="5" name="Hình ảnh 5"/>
+                    <pic:cNvPicPr/>
+                  </pic:nvPicPr>
+                  <pic:blipFill rotWithShape="1">
+                    <a:blip r:embed="rId13">
+                      <a:extLst>
+                        <a:ext uri="{28A0092B-C50C-407E-A947-70E740481C1C}">
+                          <a14:useLocalDpi xmlns:a14="http://schemas.microsoft.com/office/drawing/2010/main" val="0"/>
+                        </a:ext>
+                      </a:extLst>
+                    </a:blip>
+                    <a:srcRect t="2421" b="7262"/>
+                    <a:stretch/>
+                  </pic:blipFill>
+                  <pic:spPr bwMode="auto">
+                    <a:xfrm>
+                      <a:off x="0" y="0"/>
+                      <a:ext cx="4692650" cy="3790950"/>
+                    </a:xfrm>
+                    <a:prstGeom prst="rect">
+                      <a:avLst/>
+                    </a:prstGeom>
+                    <a:ln>
+                      <a:noFill/>
+                    </a:ln>
+                    <a:extLst>
+                      <a:ext uri="{53640926-AAD7-44D8-BBD7-CCE9431645EC}">
+                        <a14:shadowObscured xmlns:a14="http://schemas.microsoft.com/office/drawing/2010/main"/>
+                      </a:ext>
+                    </a:extLst>
+                  </pic:spPr>
+                </pic:pic>
+              </a:graphicData>
+            </a:graphic>
+            <wp14:sizeRelH relativeFrom="page">
+              <wp14:pctWidth>0</wp14:pctWidth>
+            </wp14:sizeRelH>
+            <wp14:sizeRelV relativeFrom="page">
+              <wp14:pctHeight>0</wp14:pctHeight>
+            </wp14:sizeRelV>
+          </wp:anchor>
+        </w:drawing>
+      </w:r>
+      <w:r>
+        <w:rPr>
+          <w:noProof/>
+        </w:rPr>
+        <w:drawing>
+          <wp:anchor distT="0" distB="0" distL="114300" distR="114300" simplePos="0" relativeHeight="251664384" behindDoc="0" locked="0" layoutInCell="1" allowOverlap="1" wp14:anchorId="37390AB6" wp14:editId="18BF9F68">
+            <wp:simplePos x="0" y="0"/>
+            <wp:positionH relativeFrom="column">
+              <wp:posOffset>482600</wp:posOffset>
+            </wp:positionH>
+            <wp:positionV relativeFrom="paragraph">
+              <wp:posOffset>219710</wp:posOffset>
+            </wp:positionV>
+            <wp:extent cx="3067050" cy="3797300"/>
+            <wp:effectExtent l="0" t="0" r="0" b="0"/>
+            <wp:wrapTopAndBottom/>
+            <wp:docPr id="4" name="Hình ảnh 4"/>
+            <wp:cNvGraphicFramePr>
+              <a:graphicFrameLocks xmlns:a="http://schemas.openxmlformats.org/drawingml/2006/main" noChangeAspect="1"/>
+            </wp:cNvGraphicFramePr>
+            <a:graphic xmlns:a="http://schemas.openxmlformats.org/drawingml/2006/main">
+              <a:graphicData uri="http://schemas.openxmlformats.org/drawingml/2006/picture">
+                <pic:pic xmlns:pic="http://schemas.openxmlformats.org/drawingml/2006/picture">
+                  <pic:nvPicPr>
+                    <pic:cNvPr id="4" name="Hình ảnh 4"/>
+                    <pic:cNvPicPr/>
+                  </pic:nvPicPr>
+                  <pic:blipFill>
+                    <a:blip r:embed="rId14">
+                      <a:extLst>
+                        <a:ext uri="{28A0092B-C50C-407E-A947-70E740481C1C}">
+                          <a14:useLocalDpi xmlns:a14="http://schemas.microsoft.com/office/drawing/2010/main" val="0"/>
+                        </a:ext>
+                      </a:extLst>
+                    </a:blip>
+                    <a:stretch>
+                      <a:fillRect/>
+                    </a:stretch>
+                  </pic:blipFill>
+                  <pic:spPr>
+                    <a:xfrm>
+                      <a:off x="0" y="0"/>
+                      <a:ext cx="3067050" cy="3797300"/>
+                    </a:xfrm>
+                    <a:prstGeom prst="rect">
+                      <a:avLst/>
+                    </a:prstGeom>
+                  </pic:spPr>
+                </pic:pic>
+              </a:graphicData>
+            </a:graphic>
+            <wp14:sizeRelH relativeFrom="page">
+              <wp14:pctWidth>0</wp14:pctWidth>
+            </wp14:sizeRelH>
+            <wp14:sizeRelV relativeFrom="page">
+              <wp14:pctHeight>0</wp14:pctHeight>
+            </wp14:sizeRelV>
+          </wp:anchor>
+        </w:drawing>
+      </w:r>
       <w:proofErr w:type="spellStart"/>
       <w:r>
         <w:t>Chức</w:t>
@@ -11257,21 +13087,374 @@
       </w:r>
       <w:proofErr w:type="spellEnd"/>
       <w:r>
-        <w:t>. ….</w:t>
+        <w:t xml:space="preserve"> </w:t>
+      </w:r>
+      <w:proofErr w:type="spellStart"/>
+      <w:r>
+        <w:t>đăng</w:t>
+      </w:r>
+      <w:proofErr w:type="spellEnd"/>
+      <w:r>
+        <w:t xml:space="preserve"> </w:t>
+      </w:r>
+      <w:proofErr w:type="spellStart"/>
+      <w:r>
+        <w:t>nhập</w:t>
+      </w:r>
+      <w:proofErr w:type="spellEnd"/>
+    </w:p>
+    <w:p/>
+    <w:p>
+      <w:pPr>
+        <w:pStyle w:val="u2"/>
+        <w:numPr>
+          <w:ilvl w:val="0"/>
+          <w:numId w:val="21"/>
+        </w:numPr>
+      </w:pPr>
+      <w:r>
+        <w:lastRenderedPageBreak/>
+        <w:t xml:space="preserve">Giao </w:t>
+      </w:r>
+      <w:proofErr w:type="spellStart"/>
+      <w:r>
+        <w:t>diện</w:t>
+      </w:r>
+      <w:proofErr w:type="spellEnd"/>
+      <w:r>
+        <w:t xml:space="preserve"> </w:t>
+      </w:r>
+      <w:proofErr w:type="spellStart"/>
+      <w:r>
+        <w:t>chức</w:t>
+      </w:r>
+      <w:proofErr w:type="spellEnd"/>
+      <w:r>
+        <w:t xml:space="preserve"> </w:t>
+      </w:r>
+      <w:proofErr w:type="spellStart"/>
+      <w:r>
+        <w:t>năng</w:t>
+      </w:r>
+      <w:proofErr w:type="spellEnd"/>
+      <w:r>
+        <w:t xml:space="preserve"> </w:t>
+      </w:r>
+      <w:proofErr w:type="spellStart"/>
+      <w:r>
+        <w:t>của</w:t>
+      </w:r>
+      <w:proofErr w:type="spellEnd"/>
+      <w:r>
+        <w:t xml:space="preserve"> CEO</w:t>
+      </w:r>
+    </w:p>
+    <w:p>
+      <w:pPr>
+        <w:pStyle w:val="u2"/>
+        <w:numPr>
+          <w:ilvl w:val="0"/>
+          <w:numId w:val="21"/>
+        </w:numPr>
+      </w:pPr>
+      <w:r>
+        <w:t xml:space="preserve">Giao </w:t>
+      </w:r>
+      <w:proofErr w:type="spellStart"/>
+      <w:r>
+        <w:t>diện</w:t>
+      </w:r>
+      <w:proofErr w:type="spellEnd"/>
+      <w:r>
+        <w:t xml:space="preserve"> </w:t>
+      </w:r>
+      <w:proofErr w:type="spellStart"/>
+      <w:r>
+        <w:t>chức</w:t>
+      </w:r>
+      <w:proofErr w:type="spellEnd"/>
+      <w:r>
+        <w:t xml:space="preserve"> </w:t>
+      </w:r>
+      <w:proofErr w:type="spellStart"/>
+      <w:r>
+        <w:t>năng</w:t>
+      </w:r>
+      <w:proofErr w:type="spellEnd"/>
+      <w:r>
+        <w:t xml:space="preserve"> </w:t>
+      </w:r>
+      <w:proofErr w:type="spellStart"/>
+      <w:r>
+        <w:t>của</w:t>
+      </w:r>
+      <w:proofErr w:type="spellEnd"/>
+      <w:r>
+        <w:t xml:space="preserve"> </w:t>
+      </w:r>
+      <w:proofErr w:type="spellStart"/>
+      <w:r>
+        <w:t>NhanVienQuanLy</w:t>
+      </w:r>
+      <w:proofErr w:type="spellEnd"/>
+    </w:p>
+    <w:p>
+      <w:r>
+        <w:rPr>
+          <w:noProof/>
+        </w:rPr>
+        <w:drawing>
+          <wp:inline distT="0" distB="0" distL="0" distR="0" wp14:anchorId="19487D7A" wp14:editId="3981776E">
+            <wp:extent cx="7683895" cy="4788146"/>
+            <wp:effectExtent l="0" t="0" r="0" b="0"/>
+            <wp:docPr id="8" name="Hình ảnh 8"/>
+            <wp:cNvGraphicFramePr>
+              <a:graphicFrameLocks xmlns:a="http://schemas.openxmlformats.org/drawingml/2006/main" noChangeAspect="1"/>
+            </wp:cNvGraphicFramePr>
+            <a:graphic xmlns:a="http://schemas.openxmlformats.org/drawingml/2006/main">
+              <a:graphicData uri="http://schemas.openxmlformats.org/drawingml/2006/picture">
+                <pic:pic xmlns:pic="http://schemas.openxmlformats.org/drawingml/2006/picture">
+                  <pic:nvPicPr>
+                    <pic:cNvPr id="8" name="Hình ảnh 8"/>
+                    <pic:cNvPicPr/>
+                  </pic:nvPicPr>
+                  <pic:blipFill>
+                    <a:blip r:embed="rId15">
+                      <a:extLst>
+                        <a:ext uri="{28A0092B-C50C-407E-A947-70E740481C1C}">
+                          <a14:useLocalDpi xmlns:a14="http://schemas.microsoft.com/office/drawing/2010/main" val="0"/>
+                        </a:ext>
+                      </a:extLst>
+                    </a:blip>
+                    <a:stretch>
+                      <a:fillRect/>
+                    </a:stretch>
+                  </pic:blipFill>
+                  <pic:spPr>
+                    <a:xfrm>
+                      <a:off x="0" y="0"/>
+                      <a:ext cx="7683895" cy="4788146"/>
+                    </a:xfrm>
+                    <a:prstGeom prst="rect">
+                      <a:avLst/>
+                    </a:prstGeom>
+                  </pic:spPr>
+                </pic:pic>
+              </a:graphicData>
+            </a:graphic>
+          </wp:inline>
+        </w:drawing>
+      </w:r>
+    </w:p>
+    <w:p>
+      <w:pPr>
+        <w:pStyle w:val="u2"/>
+        <w:numPr>
+          <w:ilvl w:val="0"/>
+          <w:numId w:val="21"/>
+        </w:numPr>
+      </w:pPr>
+      <w:r>
+        <w:lastRenderedPageBreak/>
+        <w:t xml:space="preserve">Giao </w:t>
+      </w:r>
+      <w:proofErr w:type="spellStart"/>
+      <w:r>
+        <w:t>diện</w:t>
+      </w:r>
+      <w:proofErr w:type="spellEnd"/>
+      <w:r>
+        <w:t xml:space="preserve"> </w:t>
+      </w:r>
+      <w:proofErr w:type="spellStart"/>
+      <w:r>
+        <w:t>chức</w:t>
+      </w:r>
+      <w:proofErr w:type="spellEnd"/>
+      <w:r>
+        <w:t xml:space="preserve"> </w:t>
+      </w:r>
+      <w:proofErr w:type="spellStart"/>
+      <w:r>
+        <w:t>năng</w:t>
+      </w:r>
+      <w:proofErr w:type="spellEnd"/>
+      <w:r>
+        <w:t xml:space="preserve"> </w:t>
+      </w:r>
+      <w:proofErr w:type="spellStart"/>
+      <w:r>
+        <w:t>của</w:t>
+      </w:r>
+      <w:proofErr w:type="spellEnd"/>
+      <w:r>
+        <w:t xml:space="preserve"> </w:t>
+      </w:r>
+      <w:proofErr w:type="spellStart"/>
+      <w:r>
+        <w:t>NhanVien</w:t>
+      </w:r>
+      <w:proofErr w:type="spellEnd"/>
+    </w:p>
+    <w:p>
+      <w:pPr>
+        <w:pStyle w:val="u2"/>
+        <w:numPr>
+          <w:ilvl w:val="0"/>
+          <w:numId w:val="21"/>
+        </w:numPr>
+      </w:pPr>
+      <w:r>
+        <w:t xml:space="preserve">Giao </w:t>
+      </w:r>
+      <w:proofErr w:type="spellStart"/>
+      <w:r>
+        <w:t>diện</w:t>
+      </w:r>
+      <w:proofErr w:type="spellEnd"/>
+      <w:r>
+        <w:t xml:space="preserve"> </w:t>
+      </w:r>
+      <w:proofErr w:type="spellStart"/>
+      <w:r>
+        <w:t>chức</w:t>
+      </w:r>
+      <w:proofErr w:type="spellEnd"/>
+      <w:r>
+        <w:t xml:space="preserve"> </w:t>
+      </w:r>
+      <w:proofErr w:type="spellStart"/>
+      <w:r>
+        <w:t>năng</w:t>
+      </w:r>
+      <w:proofErr w:type="spellEnd"/>
+      <w:r>
+        <w:t xml:space="preserve"> </w:t>
+      </w:r>
+      <w:proofErr w:type="spellStart"/>
+      <w:r>
+        <w:t>của</w:t>
+      </w:r>
+      <w:proofErr w:type="spellEnd"/>
+      <w:r>
+        <w:t xml:space="preserve"> </w:t>
+      </w:r>
+      <w:proofErr w:type="spellStart"/>
+      <w:r>
+        <w:t>ChuNha</w:t>
+      </w:r>
+      <w:proofErr w:type="spellEnd"/>
+    </w:p>
+    <w:p>
+      <w:pPr>
+        <w:pStyle w:val="u2"/>
+        <w:numPr>
+          <w:ilvl w:val="0"/>
+          <w:numId w:val="21"/>
+        </w:numPr>
+      </w:pPr>
+      <w:r>
+        <w:t xml:space="preserve">Giao </w:t>
+      </w:r>
+      <w:proofErr w:type="spellStart"/>
+      <w:r>
+        <w:t>diện</w:t>
+      </w:r>
+      <w:proofErr w:type="spellEnd"/>
+      <w:r>
+        <w:t xml:space="preserve"> </w:t>
+      </w:r>
+      <w:proofErr w:type="spellStart"/>
+      <w:r>
+        <w:t>chức</w:t>
+      </w:r>
+      <w:proofErr w:type="spellEnd"/>
+      <w:r>
+        <w:t xml:space="preserve"> </w:t>
+      </w:r>
+      <w:proofErr w:type="spellStart"/>
+      <w:r>
+        <w:t>năng</w:t>
+      </w:r>
+      <w:proofErr w:type="spellEnd"/>
+      <w:r>
+        <w:t xml:space="preserve"> </w:t>
+      </w:r>
+      <w:proofErr w:type="spellStart"/>
+      <w:r>
+        <w:t>của</w:t>
+      </w:r>
+      <w:proofErr w:type="spellEnd"/>
+      <w:r>
+        <w:t xml:space="preserve"> </w:t>
+      </w:r>
+      <w:proofErr w:type="spellStart"/>
+      <w:r>
+        <w:t>NguoiThue</w:t>
+      </w:r>
+      <w:proofErr w:type="spellEnd"/>
+    </w:p>
+    <w:p>
+      <w:r>
+        <w:rPr>
+          <w:noProof/>
+        </w:rPr>
+        <w:drawing>
+          <wp:inline distT="0" distB="0" distL="0" distR="0" wp14:anchorId="3755EB67" wp14:editId="76349A9E">
+            <wp:extent cx="7791450" cy="4686300"/>
+            <wp:effectExtent l="0" t="0" r="0" b="0"/>
+            <wp:docPr id="7" name="Hình ảnh 7"/>
+            <wp:cNvGraphicFramePr>
+              <a:graphicFrameLocks xmlns:a="http://schemas.openxmlformats.org/drawingml/2006/main" noChangeAspect="1"/>
+            </wp:cNvGraphicFramePr>
+            <a:graphic xmlns:a="http://schemas.openxmlformats.org/drawingml/2006/main">
+              <a:graphicData uri="http://schemas.openxmlformats.org/drawingml/2006/picture">
+                <pic:pic xmlns:pic="http://schemas.openxmlformats.org/drawingml/2006/picture">
+                  <pic:nvPicPr>
+                    <pic:cNvPr id="7" name="Hình ảnh 7"/>
+                    <pic:cNvPicPr/>
+                  </pic:nvPicPr>
+                  <pic:blipFill>
+                    <a:blip r:embed="rId16">
+                      <a:extLst>
+                        <a:ext uri="{28A0092B-C50C-407E-A947-70E740481C1C}">
+                          <a14:useLocalDpi xmlns:a14="http://schemas.microsoft.com/office/drawing/2010/main" val="0"/>
+                        </a:ext>
+                      </a:extLst>
+                    </a:blip>
+                    <a:stretch>
+                      <a:fillRect/>
+                    </a:stretch>
+                  </pic:blipFill>
+                  <pic:spPr>
+                    <a:xfrm>
+                      <a:off x="0" y="0"/>
+                      <a:ext cx="7791450" cy="4686300"/>
+                    </a:xfrm>
+                    <a:prstGeom prst="rect">
+                      <a:avLst/>
+                    </a:prstGeom>
+                  </pic:spPr>
+                </pic:pic>
+              </a:graphicData>
+            </a:graphic>
+          </wp:inline>
+        </w:drawing>
       </w:r>
     </w:p>
     <w:p/>
     <w:p/>
+    <w:p/>
     <w:p>
       <w:pPr>
         <w:pStyle w:val="u1"/>
       </w:pPr>
     </w:p>
     <w:sectPr>
-      <w:headerReference w:type="even" r:id="rId13"/>
-      <w:headerReference w:type="default" r:id="rId14"/>
-      <w:footerReference w:type="even" r:id="rId15"/>
-      <w:footerReference w:type="default" r:id="rId16"/>
+      <w:headerReference w:type="even" r:id="rId17"/>
+      <w:headerReference w:type="default" r:id="rId18"/>
+      <w:footerReference w:type="even" r:id="rId19"/>
+      <w:footerReference w:type="default" r:id="rId20"/>
       <w:pgSz w:w="16834" w:h="11909" w:orient="landscape" w:code="9"/>
       <w:pgMar w:top="1440" w:right="1440" w:bottom="1440" w:left="1440" w:header="720" w:footer="720" w:gutter="0"/>
       <w:cols w:space="720"/>

</xml_diff>